<commit_message>
Update Project Writeup and Readme
</commit_message>
<xml_diff>
--- a/capstone-project-writeup.docx
+++ b/capstone-project-writeup.docx
@@ -29,6 +29,8 @@
             <w:t>Contents</w:t>
           </w:r>
         </w:p>
+        <w:bookmarkStart w:id="0" w:name="_GoBack"/>
+        <w:bookmarkEnd w:id="0"/>
         <w:p>
           <w:pPr>
             <w:pStyle w:val="TOC1"/>
@@ -48,7 +50,7 @@
           <w:r>
             <w:fldChar w:fldCharType="separate"/>
           </w:r>
-          <w:hyperlink w:anchor="_Toc76073678" w:history="1">
+          <w:hyperlink w:anchor="_Toc76155647" w:history="1">
             <w:r>
               <w:rPr>
                 <w:rStyle w:val="Hyperlink"/>
@@ -75,7 +77,7 @@
                 <w:noProof/>
                 <w:webHidden/>
               </w:rPr>
-              <w:instrText xml:space="preserve"> PAGEREF _Toc76073678 \h </w:instrText>
+              <w:instrText xml:space="preserve"> PAGEREF _Toc76155647 \h </w:instrText>
             </w:r>
             <w:r>
               <w:rPr>
@@ -95,7 +97,7 @@
                 <w:noProof/>
                 <w:webHidden/>
               </w:rPr>
-              <w:t>1</w:t>
+              <w:t>2</w:t>
             </w:r>
             <w:r>
               <w:rPr>
@@ -116,7 +118,7 @@
               <w:noProof/>
             </w:rPr>
           </w:pPr>
-          <w:hyperlink w:anchor="_Toc76073679" w:history="1">
+          <w:hyperlink w:anchor="_Toc76155648" w:history="1">
             <w:r>
               <w:rPr>
                 <w:rStyle w:val="Hyperlink"/>
@@ -143,7 +145,7 @@
                 <w:noProof/>
                 <w:webHidden/>
               </w:rPr>
-              <w:instrText xml:space="preserve"> PAGEREF _Toc76073679 \h </w:instrText>
+              <w:instrText xml:space="preserve"> PAGEREF _Toc76155648 \h </w:instrText>
             </w:r>
             <w:r>
               <w:rPr>
@@ -163,7 +165,7 @@
                 <w:noProof/>
                 <w:webHidden/>
               </w:rPr>
-              <w:t>1</w:t>
+              <w:t>2</w:t>
             </w:r>
             <w:r>
               <w:rPr>
@@ -184,7 +186,7 @@
               <w:noProof/>
             </w:rPr>
           </w:pPr>
-          <w:hyperlink w:anchor="_Toc76073680" w:history="1">
+          <w:hyperlink w:anchor="_Toc76155649" w:history="1">
             <w:r>
               <w:rPr>
                 <w:rStyle w:val="Hyperlink"/>
@@ -211,7 +213,7 @@
                 <w:noProof/>
                 <w:webHidden/>
               </w:rPr>
-              <w:instrText xml:space="preserve"> PAGEREF _Toc76073680 \h </w:instrText>
+              <w:instrText xml:space="preserve"> PAGEREF _Toc76155649 \h </w:instrText>
             </w:r>
             <w:r>
               <w:rPr>
@@ -231,7 +233,7 @@
                 <w:noProof/>
                 <w:webHidden/>
               </w:rPr>
-              <w:t>1</w:t>
+              <w:t>2</w:t>
             </w:r>
             <w:r>
               <w:rPr>
@@ -252,7 +254,7 @@
               <w:noProof/>
             </w:rPr>
           </w:pPr>
-          <w:hyperlink w:anchor="_Toc76073681" w:history="1">
+          <w:hyperlink w:anchor="_Toc76155650" w:history="1">
             <w:r>
               <w:rPr>
                 <w:rStyle w:val="Hyperlink"/>
@@ -279,7 +281,7 @@
                 <w:noProof/>
                 <w:webHidden/>
               </w:rPr>
-              <w:instrText xml:space="preserve"> PAGEREF _Toc76073681 \h </w:instrText>
+              <w:instrText xml:space="preserve"> PAGEREF _Toc76155650 \h </w:instrText>
             </w:r>
             <w:r>
               <w:rPr>
@@ -299,7 +301,7 @@
                 <w:noProof/>
                 <w:webHidden/>
               </w:rPr>
-              <w:t>1</w:t>
+              <w:t>2</w:t>
             </w:r>
             <w:r>
               <w:rPr>
@@ -320,7 +322,7 @@
               <w:noProof/>
             </w:rPr>
           </w:pPr>
-          <w:hyperlink w:anchor="_Toc76073682" w:history="1">
+          <w:hyperlink w:anchor="_Toc76155651" w:history="1">
             <w:r>
               <w:rPr>
                 <w:rStyle w:val="Hyperlink"/>
@@ -347,7 +349,7 @@
                 <w:noProof/>
                 <w:webHidden/>
               </w:rPr>
-              <w:instrText xml:space="preserve"> PAGEREF _Toc76073682 \h </w:instrText>
+              <w:instrText xml:space="preserve"> PAGEREF _Toc76155651 \h </w:instrText>
             </w:r>
             <w:r>
               <w:rPr>
@@ -367,7 +369,7 @@
                 <w:noProof/>
                 <w:webHidden/>
               </w:rPr>
-              <w:t>2</w:t>
+              <w:t>4</w:t>
             </w:r>
             <w:r>
               <w:rPr>
@@ -388,7 +390,7 @@
               <w:noProof/>
             </w:rPr>
           </w:pPr>
-          <w:hyperlink w:anchor="_Toc76073683" w:history="1">
+          <w:hyperlink w:anchor="_Toc76155652" w:history="1">
             <w:r>
               <w:rPr>
                 <w:rStyle w:val="Hyperlink"/>
@@ -415,7 +417,7 @@
                 <w:noProof/>
                 <w:webHidden/>
               </w:rPr>
-              <w:instrText xml:space="preserve"> PAGEREF _Toc76073683 \h </w:instrText>
+              <w:instrText xml:space="preserve"> PAGEREF _Toc76155652 \h </w:instrText>
             </w:r>
             <w:r>
               <w:rPr>
@@ -435,7 +437,7 @@
                 <w:noProof/>
                 <w:webHidden/>
               </w:rPr>
-              <w:t>3</w:t>
+              <w:t>5</w:t>
             </w:r>
             <w:r>
               <w:rPr>
@@ -456,7 +458,7 @@
               <w:noProof/>
             </w:rPr>
           </w:pPr>
-          <w:hyperlink w:anchor="_Toc76073684" w:history="1">
+          <w:hyperlink w:anchor="_Toc76155653" w:history="1">
             <w:r>
               <w:rPr>
                 <w:rStyle w:val="Hyperlink"/>
@@ -483,7 +485,7 @@
                 <w:noProof/>
                 <w:webHidden/>
               </w:rPr>
-              <w:instrText xml:space="preserve"> PAGEREF _Toc76073684 \h </w:instrText>
+              <w:instrText xml:space="preserve"> PAGEREF _Toc76155653 \h </w:instrText>
             </w:r>
             <w:r>
               <w:rPr>
@@ -503,7 +505,7 @@
                 <w:noProof/>
                 <w:webHidden/>
               </w:rPr>
-              <w:t>5</w:t>
+              <w:t>7</w:t>
             </w:r>
             <w:r>
               <w:rPr>
@@ -524,7 +526,7 @@
               <w:noProof/>
             </w:rPr>
           </w:pPr>
-          <w:hyperlink w:anchor="_Toc76073685" w:history="1">
+          <w:hyperlink w:anchor="_Toc76155654" w:history="1">
             <w:r>
               <w:rPr>
                 <w:rStyle w:val="Hyperlink"/>
@@ -551,7 +553,7 @@
                 <w:noProof/>
                 <w:webHidden/>
               </w:rPr>
-              <w:instrText xml:space="preserve"> PAGEREF _Toc76073685 \h </w:instrText>
+              <w:instrText xml:space="preserve"> PAGEREF _Toc76155654 \h </w:instrText>
             </w:r>
             <w:r>
               <w:rPr>
@@ -571,7 +573,7 @@
                 <w:noProof/>
                 <w:webHidden/>
               </w:rPr>
-              <w:t>6</w:t>
+              <w:t>8</w:t>
             </w:r>
             <w:r>
               <w:rPr>
@@ -592,7 +594,7 @@
               <w:noProof/>
             </w:rPr>
           </w:pPr>
-          <w:hyperlink w:anchor="_Toc76073686" w:history="1">
+          <w:hyperlink w:anchor="_Toc76155655" w:history="1">
             <w:r>
               <w:rPr>
                 <w:rStyle w:val="Hyperlink"/>
@@ -619,7 +621,7 @@
                 <w:noProof/>
                 <w:webHidden/>
               </w:rPr>
-              <w:instrText xml:space="preserve"> PAGEREF _Toc76073686 \h </w:instrText>
+              <w:instrText xml:space="preserve"> PAGEREF _Toc76155655 \h </w:instrText>
             </w:r>
             <w:r>
               <w:rPr>
@@ -639,7 +641,7 @@
                 <w:noProof/>
                 <w:webHidden/>
               </w:rPr>
-              <w:t>9</w:t>
+              <w:t>11</w:t>
             </w:r>
             <w:r>
               <w:rPr>
@@ -660,7 +662,7 @@
               <w:noProof/>
             </w:rPr>
           </w:pPr>
-          <w:hyperlink w:anchor="_Toc76073687" w:history="1">
+          <w:hyperlink w:anchor="_Toc76155656" w:history="1">
             <w:r>
               <w:rPr>
                 <w:rStyle w:val="Hyperlink"/>
@@ -687,7 +689,7 @@
                 <w:noProof/>
                 <w:webHidden/>
               </w:rPr>
-              <w:instrText xml:space="preserve"> PAGEREF _Toc76073687 \h </w:instrText>
+              <w:instrText xml:space="preserve"> PAGEREF _Toc76155656 \h </w:instrText>
             </w:r>
             <w:r>
               <w:rPr>
@@ -707,7 +709,419 @@
                 <w:noProof/>
                 <w:webHidden/>
               </w:rPr>
-              <w:t>11</w:t>
+              <w:t>13</w:t>
+            </w:r>
+            <w:r>
+              <w:rPr>
+                <w:noProof/>
+                <w:webHidden/>
+              </w:rPr>
+              <w:fldChar w:fldCharType="end"/>
+            </w:r>
+          </w:hyperlink>
+        </w:p>
+        <w:p>
+          <w:pPr>
+            <w:pStyle w:val="TOC1"/>
+            <w:tabs>
+              <w:tab w:val="right" w:leader="dot" w:pos="9016"/>
+            </w:tabs>
+            <w:rPr>
+              <w:noProof/>
+            </w:rPr>
+          </w:pPr>
+          <w:hyperlink w:anchor="_Toc76155657" w:history="1">
+            <w:r>
+              <w:rPr>
+                <w:rStyle w:val="Hyperlink"/>
+                <w:noProof/>
+              </w:rPr>
+              <w:t>Justification</w:t>
+            </w:r>
+            <w:r>
+              <w:rPr>
+                <w:noProof/>
+                <w:webHidden/>
+              </w:rPr>
+              <w:tab/>
+            </w:r>
+            <w:r>
+              <w:rPr>
+                <w:noProof/>
+                <w:webHidden/>
+              </w:rPr>
+              <w:fldChar w:fldCharType="begin"/>
+            </w:r>
+            <w:r>
+              <w:rPr>
+                <w:noProof/>
+                <w:webHidden/>
+              </w:rPr>
+              <w:instrText xml:space="preserve"> PAGEREF _Toc76155657 \h </w:instrText>
+            </w:r>
+            <w:r>
+              <w:rPr>
+                <w:noProof/>
+                <w:webHidden/>
+              </w:rPr>
+            </w:r>
+            <w:r>
+              <w:rPr>
+                <w:noProof/>
+                <w:webHidden/>
+              </w:rPr>
+              <w:fldChar w:fldCharType="separate"/>
+            </w:r>
+            <w:r>
+              <w:rPr>
+                <w:noProof/>
+                <w:webHidden/>
+              </w:rPr>
+              <w:t>15</w:t>
+            </w:r>
+            <w:r>
+              <w:rPr>
+                <w:noProof/>
+                <w:webHidden/>
+              </w:rPr>
+              <w:fldChar w:fldCharType="end"/>
+            </w:r>
+          </w:hyperlink>
+        </w:p>
+        <w:p>
+          <w:pPr>
+            <w:pStyle w:val="TOC1"/>
+            <w:tabs>
+              <w:tab w:val="right" w:leader="dot" w:pos="9016"/>
+            </w:tabs>
+            <w:rPr>
+              <w:noProof/>
+            </w:rPr>
+          </w:pPr>
+          <w:hyperlink w:anchor="_Toc76155658" w:history="1">
+            <w:r>
+              <w:rPr>
+                <w:rStyle w:val="Hyperlink"/>
+                <w:noProof/>
+              </w:rPr>
+              <w:t>Reflection</w:t>
+            </w:r>
+            <w:r>
+              <w:rPr>
+                <w:noProof/>
+                <w:webHidden/>
+              </w:rPr>
+              <w:tab/>
+            </w:r>
+            <w:r>
+              <w:rPr>
+                <w:noProof/>
+                <w:webHidden/>
+              </w:rPr>
+              <w:fldChar w:fldCharType="begin"/>
+            </w:r>
+            <w:r>
+              <w:rPr>
+                <w:noProof/>
+                <w:webHidden/>
+              </w:rPr>
+              <w:instrText xml:space="preserve"> PAGEREF _Toc76155658 \h </w:instrText>
+            </w:r>
+            <w:r>
+              <w:rPr>
+                <w:noProof/>
+                <w:webHidden/>
+              </w:rPr>
+            </w:r>
+            <w:r>
+              <w:rPr>
+                <w:noProof/>
+                <w:webHidden/>
+              </w:rPr>
+              <w:fldChar w:fldCharType="separate"/>
+            </w:r>
+            <w:r>
+              <w:rPr>
+                <w:noProof/>
+                <w:webHidden/>
+              </w:rPr>
+              <w:t>15</w:t>
+            </w:r>
+            <w:r>
+              <w:rPr>
+                <w:noProof/>
+                <w:webHidden/>
+              </w:rPr>
+              <w:fldChar w:fldCharType="end"/>
+            </w:r>
+          </w:hyperlink>
+        </w:p>
+        <w:p>
+          <w:pPr>
+            <w:pStyle w:val="TOC1"/>
+            <w:tabs>
+              <w:tab w:val="right" w:leader="dot" w:pos="9016"/>
+            </w:tabs>
+            <w:rPr>
+              <w:noProof/>
+            </w:rPr>
+          </w:pPr>
+          <w:hyperlink w:anchor="_Toc76155659" w:history="1">
+            <w:r>
+              <w:rPr>
+                <w:rStyle w:val="Hyperlink"/>
+                <w:noProof/>
+              </w:rPr>
+              <w:t>Improvement</w:t>
+            </w:r>
+            <w:r>
+              <w:rPr>
+                <w:noProof/>
+                <w:webHidden/>
+              </w:rPr>
+              <w:tab/>
+            </w:r>
+            <w:r>
+              <w:rPr>
+                <w:noProof/>
+                <w:webHidden/>
+              </w:rPr>
+              <w:fldChar w:fldCharType="begin"/>
+            </w:r>
+            <w:r>
+              <w:rPr>
+                <w:noProof/>
+                <w:webHidden/>
+              </w:rPr>
+              <w:instrText xml:space="preserve"> PAGEREF _Toc76155659 \h </w:instrText>
+            </w:r>
+            <w:r>
+              <w:rPr>
+                <w:noProof/>
+                <w:webHidden/>
+              </w:rPr>
+            </w:r>
+            <w:r>
+              <w:rPr>
+                <w:noProof/>
+                <w:webHidden/>
+              </w:rPr>
+              <w:fldChar w:fldCharType="separate"/>
+            </w:r>
+            <w:r>
+              <w:rPr>
+                <w:noProof/>
+                <w:webHidden/>
+              </w:rPr>
+              <w:t>15</w:t>
+            </w:r>
+            <w:r>
+              <w:rPr>
+                <w:noProof/>
+                <w:webHidden/>
+              </w:rPr>
+              <w:fldChar w:fldCharType="end"/>
+            </w:r>
+          </w:hyperlink>
+        </w:p>
+        <w:p>
+          <w:pPr>
+            <w:pStyle w:val="TOC1"/>
+            <w:tabs>
+              <w:tab w:val="right" w:leader="dot" w:pos="9016"/>
+            </w:tabs>
+            <w:rPr>
+              <w:noProof/>
+            </w:rPr>
+          </w:pPr>
+          <w:hyperlink w:anchor="_Toc76155660" w:history="1">
+            <w:r>
+              <w:rPr>
+                <w:rStyle w:val="Hyperlink"/>
+                <w:noProof/>
+              </w:rPr>
+              <w:t>References</w:t>
+            </w:r>
+            <w:r>
+              <w:rPr>
+                <w:noProof/>
+                <w:webHidden/>
+              </w:rPr>
+              <w:tab/>
+            </w:r>
+            <w:r>
+              <w:rPr>
+                <w:noProof/>
+                <w:webHidden/>
+              </w:rPr>
+              <w:fldChar w:fldCharType="begin"/>
+            </w:r>
+            <w:r>
+              <w:rPr>
+                <w:noProof/>
+                <w:webHidden/>
+              </w:rPr>
+              <w:instrText xml:space="preserve"> PAGEREF _Toc76155660 \h </w:instrText>
+            </w:r>
+            <w:r>
+              <w:rPr>
+                <w:noProof/>
+                <w:webHidden/>
+              </w:rPr>
+            </w:r>
+            <w:r>
+              <w:rPr>
+                <w:noProof/>
+                <w:webHidden/>
+              </w:rPr>
+              <w:fldChar w:fldCharType="separate"/>
+            </w:r>
+            <w:r>
+              <w:rPr>
+                <w:noProof/>
+                <w:webHidden/>
+              </w:rPr>
+              <w:t>16</w:t>
+            </w:r>
+            <w:r>
+              <w:rPr>
+                <w:noProof/>
+                <w:webHidden/>
+              </w:rPr>
+              <w:fldChar w:fldCharType="end"/>
+            </w:r>
+          </w:hyperlink>
+        </w:p>
+        <w:p>
+          <w:pPr>
+            <w:pStyle w:val="TOC1"/>
+            <w:tabs>
+              <w:tab w:val="right" w:leader="dot" w:pos="9016"/>
+            </w:tabs>
+            <w:rPr>
+              <w:noProof/>
+            </w:rPr>
+          </w:pPr>
+          <w:hyperlink w:anchor="_Toc76155661" w:history="1">
+            <w:r>
+              <w:rPr>
+                <w:rStyle w:val="Hyperlink"/>
+                <w:rFonts w:ascii="Calibri" w:hAnsi="Calibri" w:cs="Calibri"/>
+                <w:noProof/>
+                <w:spacing w:val="-3"/>
+              </w:rPr>
+              <w:t>Machine Learning with PySpark and MLlib — Solving a Binary Classification Problem</w:t>
+            </w:r>
+            <w:r>
+              <w:rPr>
+                <w:noProof/>
+                <w:webHidden/>
+              </w:rPr>
+              <w:tab/>
+            </w:r>
+            <w:r>
+              <w:rPr>
+                <w:noProof/>
+                <w:webHidden/>
+              </w:rPr>
+              <w:fldChar w:fldCharType="begin"/>
+            </w:r>
+            <w:r>
+              <w:rPr>
+                <w:noProof/>
+                <w:webHidden/>
+              </w:rPr>
+              <w:instrText xml:space="preserve"> PAGEREF _Toc76155661 \h </w:instrText>
+            </w:r>
+            <w:r>
+              <w:rPr>
+                <w:noProof/>
+                <w:webHidden/>
+              </w:rPr>
+            </w:r>
+            <w:r>
+              <w:rPr>
+                <w:noProof/>
+                <w:webHidden/>
+              </w:rPr>
+              <w:fldChar w:fldCharType="separate"/>
+            </w:r>
+            <w:r>
+              <w:rPr>
+                <w:noProof/>
+                <w:webHidden/>
+              </w:rPr>
+              <w:t>16</w:t>
+            </w:r>
+            <w:r>
+              <w:rPr>
+                <w:noProof/>
+                <w:webHidden/>
+              </w:rPr>
+              <w:fldChar w:fldCharType="end"/>
+            </w:r>
+          </w:hyperlink>
+        </w:p>
+        <w:p>
+          <w:pPr>
+            <w:pStyle w:val="TOC1"/>
+            <w:tabs>
+              <w:tab w:val="right" w:leader="dot" w:pos="9016"/>
+            </w:tabs>
+            <w:rPr>
+              <w:noProof/>
+            </w:rPr>
+          </w:pPr>
+          <w:hyperlink w:anchor="_Toc76155662" w:history="1">
+            <w:r>
+              <w:rPr>
+                <w:rStyle w:val="Hyperlink"/>
+                <w:rFonts w:ascii="Calibri" w:hAnsi="Calibri" w:cs="Calibri"/>
+                <w:noProof/>
+                <w:spacing w:val="-15"/>
+              </w:rPr>
+              <w:t>How to install PySpark and Jupyter Notebook in 3 Minutes</w:t>
+            </w:r>
+            <w:r>
+              <w:rPr>
+                <w:noProof/>
+                <w:webHidden/>
+              </w:rPr>
+              <w:tab/>
+            </w:r>
+            <w:r>
+              <w:rPr>
+                <w:noProof/>
+                <w:webHidden/>
+              </w:rPr>
+              <w:fldChar w:fldCharType="begin"/>
+            </w:r>
+            <w:r>
+              <w:rPr>
+                <w:noProof/>
+                <w:webHidden/>
+              </w:rPr>
+              <w:instrText xml:space="preserve"> PAGEREF _Toc76155662 \h </w:instrText>
+            </w:r>
+            <w:r>
+              <w:rPr>
+                <w:noProof/>
+                <w:webHidden/>
+              </w:rPr>
+            </w:r>
+            <w:r>
+              <w:rPr>
+                <w:noProof/>
+                <w:webHidden/>
+              </w:rPr>
+              <w:fldChar w:fldCharType="separate"/>
+            </w:r>
+            <w:r>
+              <w:rPr>
+                <w:noProof/>
+                <w:webHidden/>
+              </w:rPr>
+              <w:t>16</w:t>
             </w:r>
             <w:r>
               <w:rPr>
@@ -741,7 +1155,6 @@
           <w:szCs w:val="28"/>
         </w:rPr>
       </w:pPr>
-      <w:bookmarkStart w:id="0" w:name="_Toc76073678"/>
       <w:r>
         <w:br w:type="page"/>
       </w:r>
@@ -753,13 +1166,12 @@
           <w:rFonts w:asciiTheme="minorHAnsi" w:hAnsiTheme="minorHAnsi"/>
         </w:rPr>
       </w:pPr>
-      <w:bookmarkStart w:id="1" w:name="_GoBack"/>
-      <w:bookmarkEnd w:id="1"/>
+      <w:bookmarkStart w:id="1" w:name="_Toc76155647"/>
       <w:r>
         <w:lastRenderedPageBreak/>
         <w:t>Project Overview</w:t>
       </w:r>
-      <w:bookmarkEnd w:id="0"/>
+      <w:bookmarkEnd w:id="1"/>
     </w:p>
     <w:p>
       <w:pPr>
@@ -826,7 +1238,7 @@
       <w:pPr>
         <w:pStyle w:val="Heading1"/>
       </w:pPr>
-      <w:bookmarkStart w:id="2" w:name="_Toc76073679"/>
+      <w:bookmarkStart w:id="2" w:name="_Toc76155648"/>
       <w:r>
         <w:t>Problem statement</w:t>
       </w:r>
@@ -1053,7 +1465,7 @@
       <w:pPr>
         <w:pStyle w:val="Heading1"/>
       </w:pPr>
-      <w:bookmarkStart w:id="3" w:name="_Toc76073680"/>
+      <w:bookmarkStart w:id="3" w:name="_Toc76155649"/>
       <w:r>
         <w:t>Metrics</w:t>
       </w:r>
@@ -1077,7 +1489,7 @@
           <w:sz w:val="24"/>
           <w:szCs w:val="24"/>
         </w:rPr>
-        <w:t xml:space="preserve">We implement three classification models – Gradient Boosting Trees, Logistic Regression, and Random Forest with a number of defined parameters to train the 80% of dataset. Then we use the rest 20% dataset to test the models to find out the model with highest accuracy </w:t>
+        <w:t xml:space="preserve">We implement three classification models – Gradient Boosting Trees, Logistic Regression, and Random Forest with a number of defined parameters to train the 80% of dataset. Then we use the rest 20% dataset to test the models to find out the model with highest </w:t>
       </w:r>
       <w:r>
         <w:rPr>
@@ -1086,14 +1498,32 @@
           <w:sz w:val="24"/>
           <w:szCs w:val="24"/>
         </w:rPr>
-        <w:t>rate.</w:t>
+        <w:t>Test Area under ROC</w:t>
+      </w:r>
+      <w:r>
+        <w:rPr>
+          <w:rFonts w:eastAsia="Times New Roman" w:cstheme="minorHAnsi"/>
+          <w:color w:val="24292E"/>
+          <w:sz w:val="24"/>
+          <w:szCs w:val="24"/>
+        </w:rPr>
+        <w:t>.</w:t>
+      </w:r>
+      <w:r>
+        <w:rPr>
+          <w:rFonts w:eastAsia="Times New Roman" w:cstheme="minorHAnsi"/>
+          <w:color w:val="24292E"/>
+          <w:sz w:val="24"/>
+          <w:szCs w:val="24"/>
+        </w:rPr>
+        <w:t xml:space="preserve"> The reason we choose Test Area under ROC is due to the limitation of Spark ML.</w:t>
       </w:r>
     </w:p>
     <w:p>
       <w:pPr>
         <w:pStyle w:val="Heading1"/>
       </w:pPr>
-      <w:bookmarkStart w:id="4" w:name="_Toc76073681"/>
+      <w:bookmarkStart w:id="4" w:name="_Toc76155650"/>
       <w:r>
         <w:t xml:space="preserve">Data </w:t>
       </w:r>
@@ -1133,6 +1563,31 @@
           <w:szCs w:val="24"/>
         </w:rPr>
         <w:t xml:space="preserve"> formatted data file, below is the list of data attributes. Each row is a user action on the streaming app on the user’s device. </w:t>
+      </w:r>
+      <w:r>
+        <w:rPr>
+          <w:rFonts w:cstheme="minorHAnsi"/>
+          <w:sz w:val="24"/>
+          <w:szCs w:val="24"/>
+        </w:rPr>
+        <w:t xml:space="preserve">There are approximately </w:t>
+      </w:r>
+      <w:r>
+        <w:rPr>
+          <w:rFonts w:cstheme="minorHAnsi"/>
+          <w:b/>
+          <w:sz w:val="24"/>
+          <w:szCs w:val="24"/>
+        </w:rPr>
+        <w:t>25 million</w:t>
+      </w:r>
+      <w:r>
+        <w:rPr>
+          <w:rFonts w:cstheme="minorHAnsi"/>
+          <w:sz w:val="24"/>
+          <w:szCs w:val="24"/>
+        </w:rPr>
+        <w:t xml:space="preserve"> data points. Each data point has the following attributes.</w:t>
       </w:r>
     </w:p>
     <w:p>
@@ -1248,83 +1703,23 @@
           <w:sz w:val="24"/>
           <w:szCs w:val="24"/>
         </w:rPr>
-        <w:t>A user action</w:t>
-      </w:r>
-      <w:r>
-        <w:rPr>
-          <w:rFonts w:cstheme="minorHAnsi"/>
-          <w:sz w:val="24"/>
-          <w:szCs w:val="24"/>
-        </w:rPr>
-        <w:t xml:space="preserve"> (Page column above)</w:t>
-      </w:r>
-      <w:r>
-        <w:rPr>
-          <w:rFonts w:cstheme="minorHAnsi"/>
-          <w:sz w:val="24"/>
-          <w:szCs w:val="24"/>
-        </w:rPr>
-        <w:t xml:space="preserve"> can be ‘Play Song’, ‘Log In’, ‘Log Out’, ‘Downgrade’, etc. We </w:t>
-      </w:r>
-      <w:r>
-        <w:rPr>
-          <w:rFonts w:cstheme="minorHAnsi"/>
-          <w:sz w:val="24"/>
-          <w:szCs w:val="24"/>
-        </w:rPr>
-        <w:t>count each of user actions</w:t>
-      </w:r>
-      <w:r>
-        <w:rPr>
-          <w:rFonts w:cstheme="minorHAnsi"/>
-          <w:sz w:val="24"/>
-          <w:szCs w:val="24"/>
-        </w:rPr>
-        <w:t xml:space="preserve"> </w:t>
-      </w:r>
-      <w:r>
-        <w:rPr>
-          <w:rFonts w:cstheme="minorHAnsi"/>
-          <w:sz w:val="24"/>
-          <w:szCs w:val="24"/>
-        </w:rPr>
-        <w:t>in conjunction. The number of ‘</w:t>
-      </w:r>
-      <w:proofErr w:type="spellStart"/>
-      <w:r>
-        <w:rPr>
-          <w:rFonts w:cstheme="minorHAnsi"/>
-          <w:sz w:val="24"/>
-          <w:szCs w:val="24"/>
-        </w:rPr>
-        <w:t>NextSong</w:t>
-      </w:r>
-      <w:proofErr w:type="spellEnd"/>
-      <w:r>
-        <w:rPr>
-          <w:rFonts w:cstheme="minorHAnsi"/>
-          <w:sz w:val="24"/>
-          <w:szCs w:val="24"/>
-        </w:rPr>
-        <w:t>’ action is significantly higher than other actions. After excluding ‘</w:t>
-      </w:r>
-      <w:proofErr w:type="spellStart"/>
-      <w:r>
-        <w:rPr>
-          <w:rFonts w:cstheme="minorHAnsi"/>
-          <w:sz w:val="24"/>
-          <w:szCs w:val="24"/>
-        </w:rPr>
-        <w:t>NextSong</w:t>
-      </w:r>
-      <w:proofErr w:type="spellEnd"/>
-      <w:r>
-        <w:rPr>
-          <w:rFonts w:cstheme="minorHAnsi"/>
-          <w:sz w:val="24"/>
-          <w:szCs w:val="24"/>
-        </w:rPr>
-        <w:t>’, ‘Home’, ‘Thumbs Up’, and ‘Add to Playlist’ seems to be the most popular actions.</w:t>
+        <w:t>We try to do a descriptive analysis on the data points – see below. However, after calculating mean, max, standard deviations on the attributes, we did not find any interest points we could do further exploration</w:t>
+      </w:r>
+      <w:r>
+        <w:rPr>
+          <w:rFonts w:cstheme="minorHAnsi"/>
+          <w:sz w:val="24"/>
+          <w:szCs w:val="24"/>
+        </w:rPr>
+        <w:t xml:space="preserve"> – see the table below</w:t>
+      </w:r>
+      <w:r>
+        <w:rPr>
+          <w:rFonts w:cstheme="minorHAnsi"/>
+          <w:sz w:val="24"/>
+          <w:szCs w:val="24"/>
+        </w:rPr>
+        <w:t xml:space="preserve">. </w:t>
       </w:r>
     </w:p>
     <w:p>
@@ -1340,10 +1735,10 @@
           <w:noProof/>
         </w:rPr>
         <w:drawing>
-          <wp:inline distT="0" distB="0" distL="0" distR="0" wp14:anchorId="695242DE" wp14:editId="0028281E">
-            <wp:extent cx="5486400" cy="2172335"/>
+          <wp:inline distT="0" distB="0" distL="0" distR="0" wp14:anchorId="2CF332FB" wp14:editId="1A712853">
+            <wp:extent cx="5486400" cy="3627755"/>
             <wp:effectExtent l="0" t="0" r="0" b="0"/>
-            <wp:docPr id="2" name="Picture 2"/>
+            <wp:docPr id="19" name="Picture 19"/>
             <wp:cNvGraphicFramePr>
               <a:graphicFrameLocks xmlns:a="http://schemas.openxmlformats.org/drawingml/2006/main" noChangeAspect="1"/>
             </wp:cNvGraphicFramePr>
@@ -1363,6 +1758,218 @@
                   <pic:spPr>
                     <a:xfrm>
                       <a:off x="0" y="0"/>
+                      <a:ext cx="5486400" cy="3627755"/>
+                    </a:xfrm>
+                    <a:prstGeom prst="rect">
+                      <a:avLst/>
+                    </a:prstGeom>
+                  </pic:spPr>
+                </pic:pic>
+              </a:graphicData>
+            </a:graphic>
+          </wp:inline>
+        </w:drawing>
+      </w:r>
+    </w:p>
+    <w:p>
+      <w:pPr>
+        <w:rPr>
+          <w:rFonts w:cstheme="minorHAnsi"/>
+          <w:sz w:val="24"/>
+          <w:szCs w:val="24"/>
+        </w:rPr>
+      </w:pPr>
+    </w:p>
+    <w:p>
+      <w:pPr>
+        <w:rPr>
+          <w:rFonts w:cstheme="minorHAnsi"/>
+          <w:sz w:val="24"/>
+          <w:szCs w:val="24"/>
+        </w:rPr>
+      </w:pPr>
+      <w:r>
+        <w:rPr>
+          <w:rFonts w:cstheme="minorHAnsi"/>
+          <w:sz w:val="24"/>
+          <w:szCs w:val="24"/>
+        </w:rPr>
+        <w:lastRenderedPageBreak/>
+        <w:t xml:space="preserve">‘Page’ column indicates the user’s action – when a user click the </w:t>
+      </w:r>
+      <w:proofErr w:type="spellStart"/>
+      <w:r>
+        <w:rPr>
+          <w:rFonts w:cstheme="minorHAnsi"/>
+          <w:sz w:val="24"/>
+          <w:szCs w:val="24"/>
+        </w:rPr>
+        <w:t>sparkify</w:t>
+      </w:r>
+      <w:proofErr w:type="spellEnd"/>
+      <w:r>
+        <w:rPr>
+          <w:rFonts w:cstheme="minorHAnsi"/>
+          <w:sz w:val="24"/>
+          <w:szCs w:val="24"/>
+        </w:rPr>
+        <w:t xml:space="preserve"> streaming apps on its </w:t>
+      </w:r>
+      <w:proofErr w:type="gramStart"/>
+      <w:r>
+        <w:rPr>
+          <w:rFonts w:cstheme="minorHAnsi"/>
+          <w:sz w:val="24"/>
+          <w:szCs w:val="24"/>
+        </w:rPr>
+        <w:t>device,</w:t>
+      </w:r>
+      <w:proofErr w:type="gramEnd"/>
+      <w:r>
+        <w:rPr>
+          <w:rFonts w:cstheme="minorHAnsi"/>
+          <w:sz w:val="24"/>
+          <w:szCs w:val="24"/>
+        </w:rPr>
+        <w:t xml:space="preserve"> the action will be recorded as the data point. A</w:t>
+      </w:r>
+      <w:r>
+        <w:rPr>
+          <w:rFonts w:cstheme="minorHAnsi"/>
+          <w:sz w:val="24"/>
+          <w:szCs w:val="24"/>
+        </w:rPr>
+        <w:t xml:space="preserve"> user action can be ‘Play Song’, ‘Log In’, ‘Log Out’, ‘Downgrade’, etc. We</w:t>
+      </w:r>
+      <w:r>
+        <w:rPr>
+          <w:rFonts w:cstheme="minorHAnsi"/>
+          <w:sz w:val="24"/>
+          <w:szCs w:val="24"/>
+        </w:rPr>
+        <w:t xml:space="preserve"> analyse ‘Page’ data by</w:t>
+      </w:r>
+      <w:r>
+        <w:rPr>
+          <w:rFonts w:cstheme="minorHAnsi"/>
+          <w:sz w:val="24"/>
+          <w:szCs w:val="24"/>
+        </w:rPr>
+        <w:t xml:space="preserve"> </w:t>
+      </w:r>
+      <w:r>
+        <w:rPr>
+          <w:rFonts w:cstheme="minorHAnsi"/>
+          <w:sz w:val="24"/>
+          <w:szCs w:val="24"/>
+        </w:rPr>
+        <w:t>grouping each type of page</w:t>
+      </w:r>
+      <w:r>
+        <w:rPr>
+          <w:rFonts w:cstheme="minorHAnsi"/>
+          <w:sz w:val="24"/>
+          <w:szCs w:val="24"/>
+        </w:rPr>
+        <w:t>. The number of ‘</w:t>
+      </w:r>
+      <w:proofErr w:type="spellStart"/>
+      <w:r>
+        <w:rPr>
+          <w:rFonts w:cstheme="minorHAnsi"/>
+          <w:sz w:val="24"/>
+          <w:szCs w:val="24"/>
+        </w:rPr>
+        <w:t>NextSong</w:t>
+      </w:r>
+      <w:proofErr w:type="spellEnd"/>
+      <w:r>
+        <w:rPr>
+          <w:rFonts w:cstheme="minorHAnsi"/>
+          <w:sz w:val="24"/>
+          <w:szCs w:val="24"/>
+        </w:rPr>
+        <w:t>’ action</w:t>
+      </w:r>
+      <w:r>
+        <w:rPr>
+          <w:rFonts w:cstheme="minorHAnsi"/>
+          <w:sz w:val="24"/>
+          <w:szCs w:val="24"/>
+        </w:rPr>
+        <w:t>s</w:t>
+      </w:r>
+      <w:r>
+        <w:rPr>
+          <w:rFonts w:cstheme="minorHAnsi"/>
+          <w:sz w:val="24"/>
+          <w:szCs w:val="24"/>
+        </w:rPr>
+        <w:t xml:space="preserve"> is significantly higher than other actions. After excluding ‘</w:t>
+      </w:r>
+      <w:proofErr w:type="spellStart"/>
+      <w:r>
+        <w:rPr>
+          <w:rFonts w:cstheme="minorHAnsi"/>
+          <w:sz w:val="24"/>
+          <w:szCs w:val="24"/>
+        </w:rPr>
+        <w:t>NextSong</w:t>
+      </w:r>
+      <w:proofErr w:type="spellEnd"/>
+      <w:r>
+        <w:rPr>
+          <w:rFonts w:cstheme="minorHAnsi"/>
+          <w:sz w:val="24"/>
+          <w:szCs w:val="24"/>
+        </w:rPr>
+        <w:t>’, ‘Home’, ‘Thumbs Up’, and ‘Add to Playlist’ seems to be the most popular actions.</w:t>
+      </w:r>
+      <w:r>
+        <w:rPr>
+          <w:rFonts w:cstheme="minorHAnsi"/>
+          <w:sz w:val="24"/>
+          <w:szCs w:val="24"/>
+        </w:rPr>
+        <w:t xml:space="preserve"> This page data looks interesting and will be used for our modelling implementation later on.</w:t>
+      </w:r>
+    </w:p>
+    <w:p>
+      <w:pPr>
+        <w:rPr>
+          <w:rFonts w:cstheme="minorHAnsi"/>
+          <w:sz w:val="24"/>
+          <w:szCs w:val="24"/>
+        </w:rPr>
+      </w:pPr>
+      <w:r>
+        <w:rPr>
+          <w:noProof/>
+        </w:rPr>
+        <w:drawing>
+          <wp:inline distT="0" distB="0" distL="0" distR="0" wp14:anchorId="695242DE" wp14:editId="0028281E">
+            <wp:extent cx="5486400" cy="2172335"/>
+            <wp:effectExtent l="0" t="0" r="0" b="0"/>
+            <wp:docPr id="2" name="Picture 2"/>
+            <wp:cNvGraphicFramePr>
+              <a:graphicFrameLocks xmlns:a="http://schemas.openxmlformats.org/drawingml/2006/main" noChangeAspect="1"/>
+            </wp:cNvGraphicFramePr>
+            <a:graphic xmlns:a="http://schemas.openxmlformats.org/drawingml/2006/main">
+              <a:graphicData uri="http://schemas.openxmlformats.org/drawingml/2006/picture">
+                <pic:pic xmlns:pic="http://schemas.openxmlformats.org/drawingml/2006/picture">
+                  <pic:nvPicPr>
+                    <pic:cNvPr id="0" name=""/>
+                    <pic:cNvPicPr/>
+                  </pic:nvPicPr>
+                  <pic:blipFill>
+                    <a:blip r:embed="rId10"/>
+                    <a:stretch>
+                      <a:fillRect/>
+                    </a:stretch>
+                  </pic:blipFill>
+                  <pic:spPr>
+                    <a:xfrm>
+                      <a:off x="0" y="0"/>
                       <a:ext cx="5486400" cy="2172335"/>
                     </a:xfrm>
                     <a:prstGeom prst="rect">
@@ -1405,7 +2012,7 @@
       <w:pPr>
         <w:pStyle w:val="Heading1"/>
       </w:pPr>
-      <w:bookmarkStart w:id="5" w:name="_Toc76073682"/>
+      <w:bookmarkStart w:id="5" w:name="_Toc76155651"/>
       <w:r>
         <w:t xml:space="preserve">Data </w:t>
       </w:r>
@@ -1464,7 +2071,6 @@
           <w:sz w:val="24"/>
           <w:szCs w:val="24"/>
         </w:rPr>
-        <w:lastRenderedPageBreak/>
         <w:t>These are the steps to the transformation processes</w:t>
       </w:r>
       <w:r>
@@ -1548,7 +2154,7 @@
         </w:rPr>
         <w:t>(</w:t>
       </w:r>
-      <w:hyperlink r:id="rId10" w:history="1">
+      <w:hyperlink r:id="rId11" w:history="1">
         <w:r>
           <w:rPr>
             <w:rStyle w:val="Hyperlink"/>
@@ -1903,6 +2509,7 @@
           <w:sz w:val="24"/>
           <w:szCs w:val="24"/>
         </w:rPr>
+        <w:lastRenderedPageBreak/>
         <w:t xml:space="preserve">number of active paid days, </w:t>
       </w:r>
     </w:p>
@@ -2240,7 +2847,7 @@
       <w:pPr>
         <w:pStyle w:val="Heading1"/>
       </w:pPr>
-      <w:bookmarkStart w:id="6" w:name="_Toc76073683"/>
+      <w:bookmarkStart w:id="6" w:name="_Toc76155652"/>
       <w:r>
         <w:t>Data Analysis</w:t>
       </w:r>
@@ -2317,89 +2924,6 @@
             <wp:extent cx="5486400" cy="6532880"/>
             <wp:effectExtent l="0" t="0" r="0" b="1270"/>
             <wp:docPr id="4" name="Picture 4"/>
-            <wp:cNvGraphicFramePr>
-              <a:graphicFrameLocks xmlns:a="http://schemas.openxmlformats.org/drawingml/2006/main" noChangeAspect="1"/>
-            </wp:cNvGraphicFramePr>
-            <a:graphic xmlns:a="http://schemas.openxmlformats.org/drawingml/2006/main">
-              <a:graphicData uri="http://schemas.openxmlformats.org/drawingml/2006/picture">
-                <pic:pic xmlns:pic="http://schemas.openxmlformats.org/drawingml/2006/picture">
-                  <pic:nvPicPr>
-                    <pic:cNvPr id="0" name=""/>
-                    <pic:cNvPicPr/>
-                  </pic:nvPicPr>
-                  <pic:blipFill>
-                    <a:blip r:embed="rId11"/>
-                    <a:stretch>
-                      <a:fillRect/>
-                    </a:stretch>
-                  </pic:blipFill>
-                  <pic:spPr>
-                    <a:xfrm>
-                      <a:off x="0" y="0"/>
-                      <a:ext cx="5486400" cy="6532880"/>
-                    </a:xfrm>
-                    <a:prstGeom prst="rect">
-                      <a:avLst/>
-                    </a:prstGeom>
-                  </pic:spPr>
-                </pic:pic>
-              </a:graphicData>
-            </a:graphic>
-          </wp:inline>
-        </w:drawing>
-      </w:r>
-    </w:p>
-    <w:p>
-      <w:pPr>
-        <w:rPr>
-          <w:rFonts w:cstheme="minorHAnsi"/>
-          <w:sz w:val="24"/>
-          <w:szCs w:val="24"/>
-        </w:rPr>
-      </w:pPr>
-      <w:r>
-        <w:rPr>
-          <w:rFonts w:cstheme="minorHAnsi"/>
-          <w:sz w:val="24"/>
-          <w:szCs w:val="24"/>
-        </w:rPr>
-        <w:t xml:space="preserve">The </w:t>
-      </w:r>
-      <w:r>
-        <w:rPr>
-          <w:rFonts w:cstheme="minorHAnsi"/>
-          <w:sz w:val="24"/>
-          <w:szCs w:val="24"/>
-        </w:rPr>
-        <w:t>percentage</w:t>
-      </w:r>
-      <w:r>
-        <w:rPr>
-          <w:rFonts w:cstheme="minorHAnsi"/>
-          <w:sz w:val="24"/>
-          <w:szCs w:val="24"/>
-        </w:rPr>
-        <w:t xml:space="preserve"> of users in the 2 groups is shown in the pie chart.</w:t>
-      </w:r>
-    </w:p>
-    <w:p>
-      <w:pPr>
-        <w:rPr>
-          <w:rFonts w:cstheme="minorHAnsi"/>
-          <w:sz w:val="24"/>
-          <w:szCs w:val="24"/>
-        </w:rPr>
-      </w:pPr>
-      <w:r>
-        <w:rPr>
-          <w:noProof/>
-        </w:rPr>
-        <w:lastRenderedPageBreak/>
-        <w:drawing>
-          <wp:inline distT="0" distB="0" distL="0" distR="0" wp14:anchorId="509833A7" wp14:editId="4986152F">
-            <wp:extent cx="5486400" cy="2895600"/>
-            <wp:effectExtent l="0" t="0" r="0" b="0"/>
-            <wp:docPr id="5" name="Picture 5"/>
             <wp:cNvGraphicFramePr>
               <a:graphicFrameLocks xmlns:a="http://schemas.openxmlformats.org/drawingml/2006/main" noChangeAspect="1"/>
             </wp:cNvGraphicFramePr>
@@ -2419,7 +2943,7 @@
                   <pic:spPr>
                     <a:xfrm>
                       <a:off x="0" y="0"/>
-                      <a:ext cx="5486400" cy="2895600"/>
+                      <a:ext cx="5486400" cy="6532880"/>
                     </a:xfrm>
                     <a:prstGeom prst="rect">
                       <a:avLst/>
@@ -2446,23 +2970,23 @@
           <w:sz w:val="24"/>
           <w:szCs w:val="24"/>
         </w:rPr>
-        <w:t>And their days</w:t>
-      </w:r>
-      <w:r>
-        <w:rPr>
-          <w:rFonts w:cstheme="minorHAnsi"/>
-          <w:sz w:val="24"/>
-          <w:szCs w:val="24"/>
-        </w:rPr>
-        <w:t>’</w:t>
-      </w:r>
-      <w:r>
-        <w:rPr>
-          <w:rFonts w:cstheme="minorHAnsi"/>
-          <w:sz w:val="24"/>
-          <w:szCs w:val="24"/>
-        </w:rPr>
-        <w:t xml:space="preserve"> metrics is shown in the bar chart below.</w:t>
+        <w:t xml:space="preserve">The </w:t>
+      </w:r>
+      <w:r>
+        <w:rPr>
+          <w:rFonts w:cstheme="minorHAnsi"/>
+          <w:sz w:val="24"/>
+          <w:szCs w:val="24"/>
+        </w:rPr>
+        <w:t>percentage</w:t>
+      </w:r>
+      <w:r>
+        <w:rPr>
+          <w:rFonts w:cstheme="minorHAnsi"/>
+          <w:sz w:val="24"/>
+          <w:szCs w:val="24"/>
+        </w:rPr>
+        <w:t xml:space="preserve"> of users in the 2 groups is shown in the pie chart.</w:t>
       </w:r>
     </w:p>
     <w:p>
@@ -2477,11 +3001,12 @@
         <w:rPr>
           <w:noProof/>
         </w:rPr>
+        <w:lastRenderedPageBreak/>
         <w:drawing>
-          <wp:inline distT="0" distB="0" distL="0" distR="0" wp14:anchorId="62A35815" wp14:editId="3BC822EA">
-            <wp:extent cx="5486400" cy="2641600"/>
-            <wp:effectExtent l="0" t="0" r="0" b="6350"/>
-            <wp:docPr id="6" name="Picture 6"/>
+          <wp:inline distT="0" distB="0" distL="0" distR="0" wp14:anchorId="509833A7" wp14:editId="4986152F">
+            <wp:extent cx="5486400" cy="2895600"/>
+            <wp:effectExtent l="0" t="0" r="0" b="0"/>
+            <wp:docPr id="5" name="Picture 5"/>
             <wp:cNvGraphicFramePr>
               <a:graphicFrameLocks xmlns:a="http://schemas.openxmlformats.org/drawingml/2006/main" noChangeAspect="1"/>
             </wp:cNvGraphicFramePr>
@@ -2501,7 +3026,7 @@
                   <pic:spPr>
                     <a:xfrm>
                       <a:off x="0" y="0"/>
-                      <a:ext cx="5486400" cy="2641600"/>
+                      <a:ext cx="5486400" cy="2895600"/>
                     </a:xfrm>
                     <a:prstGeom prst="rect">
                       <a:avLst/>
@@ -2516,47 +3041,35 @@
     </w:p>
     <w:p>
       <w:pPr>
-        <w:pStyle w:val="Heading1"/>
-      </w:pPr>
-      <w:bookmarkStart w:id="7" w:name="_Toc76073684"/>
-      <w:r>
-        <w:t>Data Featuring:</w:t>
-      </w:r>
-      <w:bookmarkEnd w:id="7"/>
-    </w:p>
-    <w:p>
-      <w:pPr>
-        <w:rPr>
-          <w:rFonts w:cstheme="minorHAnsi"/>
-          <w:sz w:val="24"/>
-          <w:szCs w:val="24"/>
-        </w:rPr>
-      </w:pPr>
-      <w:r>
-        <w:rPr>
-          <w:rFonts w:cstheme="minorHAnsi"/>
-          <w:sz w:val="24"/>
-          <w:szCs w:val="24"/>
-        </w:rPr>
-        <w:t xml:space="preserve">We create a scatter matrix to analyse the correlation between each data attributes in the user-level </w:t>
-      </w:r>
-      <w:proofErr w:type="spellStart"/>
-      <w:r>
-        <w:rPr>
-          <w:rFonts w:cstheme="minorHAnsi"/>
-          <w:sz w:val="24"/>
-          <w:szCs w:val="24"/>
-        </w:rPr>
-        <w:t>dataframe</w:t>
-      </w:r>
-      <w:proofErr w:type="spellEnd"/>
-      <w:r>
-        <w:rPr>
-          <w:rFonts w:cstheme="minorHAnsi"/>
-          <w:sz w:val="24"/>
-          <w:szCs w:val="24"/>
-        </w:rPr>
-        <w:t xml:space="preserve"> – see the matrix below</w:t>
+        <w:rPr>
+          <w:rFonts w:cstheme="minorHAnsi"/>
+          <w:sz w:val="24"/>
+          <w:szCs w:val="24"/>
+        </w:rPr>
+      </w:pPr>
+      <w:r>
+        <w:rPr>
+          <w:rFonts w:cstheme="minorHAnsi"/>
+          <w:sz w:val="24"/>
+          <w:szCs w:val="24"/>
+        </w:rPr>
+        <w:t>And their days</w:t>
+      </w:r>
+      <w:r>
+        <w:rPr>
+          <w:rFonts w:cstheme="minorHAnsi"/>
+          <w:sz w:val="24"/>
+          <w:szCs w:val="24"/>
+        </w:rPr>
+        <w:t>’</w:t>
+      </w:r>
+      <w:r>
+        <w:rPr>
+          <w:rFonts w:cstheme="minorHAnsi"/>
+          <w:sz w:val="24"/>
+          <w:szCs w:val="24"/>
+        </w:rPr>
+        <w:t xml:space="preserve"> metrics is shown in the bar chart below.</w:t>
       </w:r>
     </w:p>
     <w:p>
@@ -2571,12 +3084,11 @@
         <w:rPr>
           <w:noProof/>
         </w:rPr>
-        <w:lastRenderedPageBreak/>
         <w:drawing>
-          <wp:inline distT="0" distB="0" distL="0" distR="0" wp14:anchorId="0B6A85C6" wp14:editId="177A2DF5">
-            <wp:extent cx="5486400" cy="5412740"/>
-            <wp:effectExtent l="0" t="0" r="0" b="0"/>
-            <wp:docPr id="7" name="Picture 7"/>
+          <wp:inline distT="0" distB="0" distL="0" distR="0" wp14:anchorId="62A35815" wp14:editId="3BC822EA">
+            <wp:extent cx="5486400" cy="2641600"/>
+            <wp:effectExtent l="0" t="0" r="0" b="6350"/>
+            <wp:docPr id="6" name="Picture 6"/>
             <wp:cNvGraphicFramePr>
               <a:graphicFrameLocks xmlns:a="http://schemas.openxmlformats.org/drawingml/2006/main" noChangeAspect="1"/>
             </wp:cNvGraphicFramePr>
@@ -2596,7 +3108,7 @@
                   <pic:spPr>
                     <a:xfrm>
                       <a:off x="0" y="0"/>
-                      <a:ext cx="5486400" cy="5412740"/>
+                      <a:ext cx="5486400" cy="2641600"/>
                     </a:xfrm>
                     <a:prstGeom prst="rect">
                       <a:avLst/>
@@ -2611,41 +3123,29 @@
     </w:p>
     <w:p>
       <w:pPr>
-        <w:rPr>
-          <w:rFonts w:cstheme="minorHAnsi"/>
-          <w:sz w:val="24"/>
-          <w:szCs w:val="24"/>
-        </w:rPr>
-      </w:pPr>
-      <w:r>
-        <w:rPr>
-          <w:rFonts w:cstheme="minorHAnsi"/>
-          <w:sz w:val="24"/>
-          <w:szCs w:val="24"/>
-        </w:rPr>
-        <w:t>We try to select independent attributes which are:</w:t>
-      </w:r>
-    </w:p>
-    <w:p>
-      <w:pPr>
-        <w:pStyle w:val="ListParagraph"/>
-        <w:numPr>
-          <w:ilvl w:val="0"/>
-          <w:numId w:val="2"/>
-        </w:numPr>
-        <w:rPr>
-          <w:rFonts w:cstheme="minorHAnsi"/>
-          <w:sz w:val="24"/>
-          <w:szCs w:val="24"/>
-        </w:rPr>
-      </w:pPr>
-      <w:r>
-        <w:rPr>
-          <w:rFonts w:cstheme="minorHAnsi"/>
-          <w:sz w:val="24"/>
-          <w:szCs w:val="24"/>
-        </w:rPr>
-        <w:t>'</w:t>
+        <w:pStyle w:val="Heading1"/>
+      </w:pPr>
+      <w:bookmarkStart w:id="7" w:name="_Toc76155653"/>
+      <w:r>
+        <w:t>Data Featuring:</w:t>
+      </w:r>
+      <w:bookmarkEnd w:id="7"/>
+    </w:p>
+    <w:p>
+      <w:pPr>
+        <w:rPr>
+          <w:rFonts w:cstheme="minorHAnsi"/>
+          <w:sz w:val="24"/>
+          <w:szCs w:val="24"/>
+        </w:rPr>
+      </w:pPr>
+      <w:r>
+        <w:rPr>
+          <w:rFonts w:cstheme="minorHAnsi"/>
+          <w:sz w:val="24"/>
+          <w:szCs w:val="24"/>
+        </w:rPr>
+        <w:t xml:space="preserve">We create a scatter matrix to analyse the correlation between each data attributes in the user-level </w:t>
       </w:r>
       <w:proofErr w:type="spellStart"/>
       <w:r>
@@ -2654,7 +3154,7 @@
           <w:sz w:val="24"/>
           <w:szCs w:val="24"/>
         </w:rPr>
-        <w:t>num_active_days</w:t>
+        <w:t>dataframe</w:t>
       </w:r>
       <w:proofErr w:type="spellEnd"/>
       <w:r>
@@ -2663,265 +3163,7 @@
           <w:sz w:val="24"/>
           <w:szCs w:val="24"/>
         </w:rPr>
-        <w:t>',</w:t>
-      </w:r>
-    </w:p>
-    <w:p>
-      <w:pPr>
-        <w:pStyle w:val="ListParagraph"/>
-        <w:numPr>
-          <w:ilvl w:val="0"/>
-          <w:numId w:val="2"/>
-        </w:numPr>
-        <w:rPr>
-          <w:rFonts w:cstheme="minorHAnsi"/>
-          <w:sz w:val="24"/>
-          <w:szCs w:val="24"/>
-        </w:rPr>
-      </w:pPr>
-      <w:r>
-        <w:rPr>
-          <w:rFonts w:cstheme="minorHAnsi"/>
-          <w:sz w:val="24"/>
-          <w:szCs w:val="24"/>
-        </w:rPr>
-        <w:t>'Add Friend',</w:t>
-      </w:r>
-    </w:p>
-    <w:p>
-      <w:pPr>
-        <w:pStyle w:val="ListParagraph"/>
-        <w:numPr>
-          <w:ilvl w:val="0"/>
-          <w:numId w:val="2"/>
-        </w:numPr>
-        <w:rPr>
-          <w:rFonts w:cstheme="minorHAnsi"/>
-          <w:sz w:val="24"/>
-          <w:szCs w:val="24"/>
-        </w:rPr>
-      </w:pPr>
-      <w:r>
-        <w:rPr>
-          <w:rFonts w:cstheme="minorHAnsi"/>
-          <w:sz w:val="24"/>
-          <w:szCs w:val="24"/>
-        </w:rPr>
-        <w:t>'Add to Playlist',</w:t>
-      </w:r>
-    </w:p>
-    <w:p>
-      <w:pPr>
-        <w:pStyle w:val="ListParagraph"/>
-        <w:numPr>
-          <w:ilvl w:val="0"/>
-          <w:numId w:val="2"/>
-        </w:numPr>
-        <w:rPr>
-          <w:rFonts w:cstheme="minorHAnsi"/>
-          <w:sz w:val="24"/>
-          <w:szCs w:val="24"/>
-        </w:rPr>
-      </w:pPr>
-      <w:r>
-        <w:rPr>
-          <w:rFonts w:cstheme="minorHAnsi"/>
-          <w:sz w:val="24"/>
-          <w:szCs w:val="24"/>
-        </w:rPr>
-        <w:t>'Downgrade',</w:t>
-      </w:r>
-    </w:p>
-    <w:p>
-      <w:pPr>
-        <w:pStyle w:val="ListParagraph"/>
-        <w:numPr>
-          <w:ilvl w:val="0"/>
-          <w:numId w:val="2"/>
-        </w:numPr>
-        <w:rPr>
-          <w:rFonts w:cstheme="minorHAnsi"/>
-          <w:sz w:val="24"/>
-          <w:szCs w:val="24"/>
-        </w:rPr>
-      </w:pPr>
-      <w:r>
-        <w:rPr>
-          <w:rFonts w:cstheme="minorHAnsi"/>
-          <w:sz w:val="24"/>
-          <w:szCs w:val="24"/>
-        </w:rPr>
-        <w:t>'Thumbs Up',</w:t>
-      </w:r>
-    </w:p>
-    <w:p>
-      <w:pPr>
-        <w:pStyle w:val="ListParagraph"/>
-        <w:numPr>
-          <w:ilvl w:val="0"/>
-          <w:numId w:val="2"/>
-        </w:numPr>
-        <w:rPr>
-          <w:rFonts w:cstheme="minorHAnsi"/>
-          <w:sz w:val="24"/>
-          <w:szCs w:val="24"/>
-        </w:rPr>
-      </w:pPr>
-      <w:r>
-        <w:rPr>
-          <w:rFonts w:cstheme="minorHAnsi"/>
-          <w:sz w:val="24"/>
-          <w:szCs w:val="24"/>
-        </w:rPr>
-        <w:t>'</w:t>
-      </w:r>
-      <w:proofErr w:type="spellStart"/>
-      <w:r>
-        <w:rPr>
-          <w:rFonts w:cstheme="minorHAnsi"/>
-          <w:sz w:val="24"/>
-          <w:szCs w:val="24"/>
-        </w:rPr>
-        <w:t>days_since_registration</w:t>
-      </w:r>
-      <w:proofErr w:type="spellEnd"/>
-      <w:r>
-        <w:rPr>
-          <w:rFonts w:cstheme="minorHAnsi"/>
-          <w:sz w:val="24"/>
-          <w:szCs w:val="24"/>
-        </w:rPr>
-        <w:t>',</w:t>
-      </w:r>
-    </w:p>
-    <w:p>
-      <w:pPr>
-        <w:pStyle w:val="ListParagraph"/>
-        <w:numPr>
-          <w:ilvl w:val="0"/>
-          <w:numId w:val="2"/>
-        </w:numPr>
-        <w:rPr>
-          <w:rFonts w:cstheme="minorHAnsi"/>
-          <w:sz w:val="24"/>
-          <w:szCs w:val="24"/>
-        </w:rPr>
-      </w:pPr>
-      <w:r>
-        <w:rPr>
-          <w:rFonts w:cstheme="minorHAnsi"/>
-          <w:sz w:val="24"/>
-          <w:szCs w:val="24"/>
-        </w:rPr>
-        <w:t>'</w:t>
-      </w:r>
-      <w:proofErr w:type="spellStart"/>
-      <w:r>
-        <w:rPr>
-          <w:rFonts w:cstheme="minorHAnsi"/>
-          <w:sz w:val="24"/>
-          <w:szCs w:val="24"/>
-        </w:rPr>
-        <w:t>avg_songs_per_active_day</w:t>
-      </w:r>
-      <w:proofErr w:type="spellEnd"/>
-      <w:r>
-        <w:rPr>
-          <w:rFonts w:cstheme="minorHAnsi"/>
-          <w:sz w:val="24"/>
-          <w:szCs w:val="24"/>
-        </w:rPr>
-        <w:t>'</w:t>
-      </w:r>
-    </w:p>
-    <w:p>
-      <w:pPr>
-        <w:pStyle w:val="Heading1"/>
-      </w:pPr>
-      <w:bookmarkStart w:id="8" w:name="_Toc76073685"/>
-      <w:r>
-        <w:t xml:space="preserve">Initial </w:t>
-      </w:r>
-      <w:r>
-        <w:t>Model implementation</w:t>
-      </w:r>
-      <w:bookmarkEnd w:id="8"/>
-    </w:p>
-    <w:p>
-      <w:pPr>
-        <w:rPr>
-          <w:rFonts w:cstheme="minorHAnsi"/>
-          <w:sz w:val="24"/>
-          <w:szCs w:val="24"/>
-        </w:rPr>
-      </w:pPr>
-      <w:r>
-        <w:rPr>
-          <w:rFonts w:cstheme="minorHAnsi"/>
-          <w:sz w:val="24"/>
-          <w:szCs w:val="24"/>
-        </w:rPr>
-        <w:t xml:space="preserve">We </w:t>
-      </w:r>
-      <w:r>
-        <w:rPr>
-          <w:rFonts w:cstheme="minorHAnsi"/>
-          <w:sz w:val="24"/>
-          <w:szCs w:val="24"/>
-        </w:rPr>
-        <w:t>use</w:t>
-      </w:r>
-      <w:r>
-        <w:rPr>
-          <w:rFonts w:cstheme="minorHAnsi"/>
-          <w:sz w:val="24"/>
-          <w:szCs w:val="24"/>
-        </w:rPr>
-        <w:t xml:space="preserve"> </w:t>
-      </w:r>
-      <w:r>
-        <w:rPr>
-          <w:rFonts w:cstheme="minorHAnsi"/>
-          <w:sz w:val="24"/>
-          <w:szCs w:val="24"/>
-        </w:rPr>
-        <w:t>‘</w:t>
-      </w:r>
-      <w:proofErr w:type="spellStart"/>
-      <w:r>
-        <w:rPr>
-          <w:rFonts w:cstheme="minorHAnsi"/>
-          <w:sz w:val="24"/>
-          <w:szCs w:val="24"/>
-        </w:rPr>
-        <w:t>vectorAssember</w:t>
-      </w:r>
-      <w:proofErr w:type="spellEnd"/>
-      <w:r>
-        <w:rPr>
-          <w:rFonts w:cstheme="minorHAnsi"/>
-          <w:sz w:val="24"/>
-          <w:szCs w:val="24"/>
-        </w:rPr>
-        <w:t xml:space="preserve">’ to </w:t>
-      </w:r>
-      <w:proofErr w:type="spellStart"/>
-      <w:r>
-        <w:rPr>
-          <w:rFonts w:cstheme="minorHAnsi"/>
-          <w:sz w:val="24"/>
-          <w:szCs w:val="24"/>
-        </w:rPr>
-        <w:t>vectorize</w:t>
-      </w:r>
-      <w:proofErr w:type="spellEnd"/>
-      <w:r>
-        <w:rPr>
-          <w:rFonts w:cstheme="minorHAnsi"/>
-          <w:sz w:val="24"/>
-          <w:szCs w:val="24"/>
-        </w:rPr>
-        <w:t xml:space="preserve"> the attributes and use Normalizer to normalise the vectors.</w:t>
+        <w:t xml:space="preserve"> – see the matrix below</w:t>
       </w:r>
     </w:p>
     <w:p>
@@ -2938,10 +3180,10 @@
         </w:rPr>
         <w:lastRenderedPageBreak/>
         <w:drawing>
-          <wp:inline distT="0" distB="0" distL="0" distR="0" wp14:anchorId="7E4B2181" wp14:editId="00FCF0FB">
-            <wp:extent cx="5486400" cy="1055370"/>
+          <wp:inline distT="0" distB="0" distL="0" distR="0" wp14:anchorId="0B6A85C6" wp14:editId="177A2DF5">
+            <wp:extent cx="5486400" cy="5412740"/>
             <wp:effectExtent l="0" t="0" r="0" b="0"/>
-            <wp:docPr id="8" name="Picture 8"/>
+            <wp:docPr id="7" name="Picture 7"/>
             <wp:cNvGraphicFramePr>
               <a:graphicFrameLocks xmlns:a="http://schemas.openxmlformats.org/drawingml/2006/main" noChangeAspect="1"/>
             </wp:cNvGraphicFramePr>
@@ -2961,7 +3203,7 @@
                   <pic:spPr>
                     <a:xfrm>
                       <a:off x="0" y="0"/>
-                      <a:ext cx="5486400" cy="1055370"/>
+                      <a:ext cx="5486400" cy="5412740"/>
                     </a:xfrm>
                     <a:prstGeom prst="rect">
                       <a:avLst/>
@@ -2988,15 +3230,253 @@
           <w:sz w:val="24"/>
           <w:szCs w:val="24"/>
         </w:rPr>
-        <w:t>We split data into 80% training data and 20% test data. We use ‘</w:t>
-      </w:r>
-      <w:r>
-        <w:rPr>
-          <w:rFonts w:cstheme="minorHAnsi"/>
-          <w:sz w:val="24"/>
-          <w:szCs w:val="24"/>
-        </w:rPr>
-        <w:t>Logistic</w:t>
+        <w:t>We try to select independent attributes which are:</w:t>
+      </w:r>
+    </w:p>
+    <w:p>
+      <w:pPr>
+        <w:pStyle w:val="ListParagraph"/>
+        <w:numPr>
+          <w:ilvl w:val="0"/>
+          <w:numId w:val="2"/>
+        </w:numPr>
+        <w:rPr>
+          <w:rFonts w:cstheme="minorHAnsi"/>
+          <w:sz w:val="24"/>
+          <w:szCs w:val="24"/>
+        </w:rPr>
+      </w:pPr>
+      <w:r>
+        <w:rPr>
+          <w:rFonts w:cstheme="minorHAnsi"/>
+          <w:sz w:val="24"/>
+          <w:szCs w:val="24"/>
+        </w:rPr>
+        <w:t>'</w:t>
+      </w:r>
+      <w:proofErr w:type="spellStart"/>
+      <w:r>
+        <w:rPr>
+          <w:rFonts w:cstheme="minorHAnsi"/>
+          <w:sz w:val="24"/>
+          <w:szCs w:val="24"/>
+        </w:rPr>
+        <w:t>num_active_days</w:t>
+      </w:r>
+      <w:proofErr w:type="spellEnd"/>
+      <w:r>
+        <w:rPr>
+          <w:rFonts w:cstheme="minorHAnsi"/>
+          <w:sz w:val="24"/>
+          <w:szCs w:val="24"/>
+        </w:rPr>
+        <w:t>',</w:t>
+      </w:r>
+    </w:p>
+    <w:p>
+      <w:pPr>
+        <w:pStyle w:val="ListParagraph"/>
+        <w:numPr>
+          <w:ilvl w:val="0"/>
+          <w:numId w:val="2"/>
+        </w:numPr>
+        <w:rPr>
+          <w:rFonts w:cstheme="minorHAnsi"/>
+          <w:sz w:val="24"/>
+          <w:szCs w:val="24"/>
+        </w:rPr>
+      </w:pPr>
+      <w:r>
+        <w:rPr>
+          <w:rFonts w:cstheme="minorHAnsi"/>
+          <w:sz w:val="24"/>
+          <w:szCs w:val="24"/>
+        </w:rPr>
+        <w:t>'Add Friend',</w:t>
+      </w:r>
+    </w:p>
+    <w:p>
+      <w:pPr>
+        <w:pStyle w:val="ListParagraph"/>
+        <w:numPr>
+          <w:ilvl w:val="0"/>
+          <w:numId w:val="2"/>
+        </w:numPr>
+        <w:rPr>
+          <w:rFonts w:cstheme="minorHAnsi"/>
+          <w:sz w:val="24"/>
+          <w:szCs w:val="24"/>
+        </w:rPr>
+      </w:pPr>
+      <w:r>
+        <w:rPr>
+          <w:rFonts w:cstheme="minorHAnsi"/>
+          <w:sz w:val="24"/>
+          <w:szCs w:val="24"/>
+        </w:rPr>
+        <w:t>'Add to Playlist',</w:t>
+      </w:r>
+    </w:p>
+    <w:p>
+      <w:pPr>
+        <w:pStyle w:val="ListParagraph"/>
+        <w:numPr>
+          <w:ilvl w:val="0"/>
+          <w:numId w:val="2"/>
+        </w:numPr>
+        <w:rPr>
+          <w:rFonts w:cstheme="minorHAnsi"/>
+          <w:sz w:val="24"/>
+          <w:szCs w:val="24"/>
+        </w:rPr>
+      </w:pPr>
+      <w:r>
+        <w:rPr>
+          <w:rFonts w:cstheme="minorHAnsi"/>
+          <w:sz w:val="24"/>
+          <w:szCs w:val="24"/>
+        </w:rPr>
+        <w:t>'Downgrade',</w:t>
+      </w:r>
+    </w:p>
+    <w:p>
+      <w:pPr>
+        <w:pStyle w:val="ListParagraph"/>
+        <w:numPr>
+          <w:ilvl w:val="0"/>
+          <w:numId w:val="2"/>
+        </w:numPr>
+        <w:rPr>
+          <w:rFonts w:cstheme="minorHAnsi"/>
+          <w:sz w:val="24"/>
+          <w:szCs w:val="24"/>
+        </w:rPr>
+      </w:pPr>
+      <w:r>
+        <w:rPr>
+          <w:rFonts w:cstheme="minorHAnsi"/>
+          <w:sz w:val="24"/>
+          <w:szCs w:val="24"/>
+        </w:rPr>
+        <w:t>'Thumbs Up',</w:t>
+      </w:r>
+    </w:p>
+    <w:p>
+      <w:pPr>
+        <w:pStyle w:val="ListParagraph"/>
+        <w:numPr>
+          <w:ilvl w:val="0"/>
+          <w:numId w:val="2"/>
+        </w:numPr>
+        <w:rPr>
+          <w:rFonts w:cstheme="minorHAnsi"/>
+          <w:sz w:val="24"/>
+          <w:szCs w:val="24"/>
+        </w:rPr>
+      </w:pPr>
+      <w:r>
+        <w:rPr>
+          <w:rFonts w:cstheme="minorHAnsi"/>
+          <w:sz w:val="24"/>
+          <w:szCs w:val="24"/>
+        </w:rPr>
+        <w:t>'</w:t>
+      </w:r>
+      <w:proofErr w:type="spellStart"/>
+      <w:r>
+        <w:rPr>
+          <w:rFonts w:cstheme="minorHAnsi"/>
+          <w:sz w:val="24"/>
+          <w:szCs w:val="24"/>
+        </w:rPr>
+        <w:t>days_since_registration</w:t>
+      </w:r>
+      <w:proofErr w:type="spellEnd"/>
+      <w:r>
+        <w:rPr>
+          <w:rFonts w:cstheme="minorHAnsi"/>
+          <w:sz w:val="24"/>
+          <w:szCs w:val="24"/>
+        </w:rPr>
+        <w:t>',</w:t>
+      </w:r>
+    </w:p>
+    <w:p>
+      <w:pPr>
+        <w:pStyle w:val="ListParagraph"/>
+        <w:numPr>
+          <w:ilvl w:val="0"/>
+          <w:numId w:val="2"/>
+        </w:numPr>
+        <w:rPr>
+          <w:rFonts w:cstheme="minorHAnsi"/>
+          <w:sz w:val="24"/>
+          <w:szCs w:val="24"/>
+        </w:rPr>
+      </w:pPr>
+      <w:r>
+        <w:rPr>
+          <w:rFonts w:cstheme="minorHAnsi"/>
+          <w:sz w:val="24"/>
+          <w:szCs w:val="24"/>
+        </w:rPr>
+        <w:t>'</w:t>
+      </w:r>
+      <w:proofErr w:type="spellStart"/>
+      <w:r>
+        <w:rPr>
+          <w:rFonts w:cstheme="minorHAnsi"/>
+          <w:sz w:val="24"/>
+          <w:szCs w:val="24"/>
+        </w:rPr>
+        <w:t>avg_songs_per_active_day</w:t>
+      </w:r>
+      <w:proofErr w:type="spellEnd"/>
+      <w:r>
+        <w:rPr>
+          <w:rFonts w:cstheme="minorHAnsi"/>
+          <w:sz w:val="24"/>
+          <w:szCs w:val="24"/>
+        </w:rPr>
+        <w:t>'</w:t>
+      </w:r>
+    </w:p>
+    <w:p>
+      <w:pPr>
+        <w:pStyle w:val="Heading1"/>
+      </w:pPr>
+      <w:bookmarkStart w:id="8" w:name="_Toc76155654"/>
+      <w:r>
+        <w:t xml:space="preserve">Initial </w:t>
+      </w:r>
+      <w:r>
+        <w:t>Model implementation</w:t>
+      </w:r>
+      <w:bookmarkEnd w:id="8"/>
+    </w:p>
+    <w:p>
+      <w:pPr>
+        <w:rPr>
+          <w:rFonts w:cstheme="minorHAnsi"/>
+          <w:sz w:val="24"/>
+          <w:szCs w:val="24"/>
+        </w:rPr>
+      </w:pPr>
+      <w:r>
+        <w:rPr>
+          <w:rFonts w:cstheme="minorHAnsi"/>
+          <w:sz w:val="24"/>
+          <w:szCs w:val="24"/>
+        </w:rPr>
+        <w:t xml:space="preserve">We </w:t>
+      </w:r>
+      <w:r>
+        <w:rPr>
+          <w:rFonts w:cstheme="minorHAnsi"/>
+          <w:sz w:val="24"/>
+          <w:szCs w:val="24"/>
+        </w:rPr>
+        <w:t>use</w:t>
       </w:r>
       <w:r>
         <w:rPr>
@@ -3012,15 +3492,43 @@
           <w:sz w:val="24"/>
           <w:szCs w:val="24"/>
         </w:rPr>
-        <w:t>Regression</w:t>
-      </w:r>
-      <w:r>
-        <w:rPr>
-          <w:rFonts w:cstheme="minorHAnsi"/>
-          <w:sz w:val="24"/>
-          <w:szCs w:val="24"/>
-        </w:rPr>
-        <w:t>’ as first classification model.</w:t>
+        <w:t>‘</w:t>
+      </w:r>
+      <w:proofErr w:type="spellStart"/>
+      <w:r>
+        <w:rPr>
+          <w:rFonts w:cstheme="minorHAnsi"/>
+          <w:sz w:val="24"/>
+          <w:szCs w:val="24"/>
+        </w:rPr>
+        <w:t>vectorAssember</w:t>
+      </w:r>
+      <w:proofErr w:type="spellEnd"/>
+      <w:r>
+        <w:rPr>
+          <w:rFonts w:cstheme="minorHAnsi"/>
+          <w:sz w:val="24"/>
+          <w:szCs w:val="24"/>
+        </w:rPr>
+        <w:t xml:space="preserve">’ to </w:t>
+      </w:r>
+      <w:proofErr w:type="spellStart"/>
+      <w:r>
+        <w:rPr>
+          <w:rFonts w:cstheme="minorHAnsi"/>
+          <w:sz w:val="24"/>
+          <w:szCs w:val="24"/>
+        </w:rPr>
+        <w:t>vectorize</w:t>
+      </w:r>
+      <w:proofErr w:type="spellEnd"/>
+      <w:r>
+        <w:rPr>
+          <w:rFonts w:cstheme="minorHAnsi"/>
+          <w:sz w:val="24"/>
+          <w:szCs w:val="24"/>
+        </w:rPr>
+        <w:t xml:space="preserve"> the attributes and use Normalizer to normalise the vectors.</w:t>
       </w:r>
     </w:p>
     <w:p>
@@ -3035,11 +3543,12 @@
         <w:rPr>
           <w:noProof/>
         </w:rPr>
+        <w:lastRenderedPageBreak/>
         <w:drawing>
-          <wp:inline distT="0" distB="0" distL="0" distR="0" wp14:anchorId="42C83B7A" wp14:editId="5D33780E">
-            <wp:extent cx="5486400" cy="1359535"/>
+          <wp:inline distT="0" distB="0" distL="0" distR="0" wp14:anchorId="7E4B2181" wp14:editId="00FCF0FB">
+            <wp:extent cx="5486400" cy="1055370"/>
             <wp:effectExtent l="0" t="0" r="0" b="0"/>
-            <wp:docPr id="9" name="Picture 9"/>
+            <wp:docPr id="8" name="Picture 8"/>
             <wp:cNvGraphicFramePr>
               <a:graphicFrameLocks xmlns:a="http://schemas.openxmlformats.org/drawingml/2006/main" noChangeAspect="1"/>
             </wp:cNvGraphicFramePr>
@@ -3059,7 +3568,7 @@
                   <pic:spPr>
                     <a:xfrm>
                       <a:off x="0" y="0"/>
-                      <a:ext cx="5486400" cy="1359535"/>
+                      <a:ext cx="5486400" cy="1055370"/>
                     </a:xfrm>
                     <a:prstGeom prst="rect">
                       <a:avLst/>
@@ -3086,7 +3595,39 @@
           <w:sz w:val="24"/>
           <w:szCs w:val="24"/>
         </w:rPr>
-        <w:t>Beta Coefficients:</w:t>
+        <w:t>We split data into 80% training data and 20% test data. We use ‘</w:t>
+      </w:r>
+      <w:r>
+        <w:rPr>
+          <w:rFonts w:cstheme="minorHAnsi"/>
+          <w:sz w:val="24"/>
+          <w:szCs w:val="24"/>
+        </w:rPr>
+        <w:t>Logistic</w:t>
+      </w:r>
+      <w:r>
+        <w:rPr>
+          <w:rFonts w:cstheme="minorHAnsi"/>
+          <w:sz w:val="24"/>
+          <w:szCs w:val="24"/>
+        </w:rPr>
+        <w:t xml:space="preserve"> </w:t>
+      </w:r>
+      <w:r>
+        <w:rPr>
+          <w:rFonts w:cstheme="minorHAnsi"/>
+          <w:sz w:val="24"/>
+          <w:szCs w:val="24"/>
+        </w:rPr>
+        <w:t>Regression</w:t>
+      </w:r>
+      <w:r>
+        <w:rPr>
+          <w:rFonts w:cstheme="minorHAnsi"/>
+          <w:sz w:val="24"/>
+          <w:szCs w:val="24"/>
+        </w:rPr>
+        <w:t>’ as first classification model.</w:t>
       </w:r>
     </w:p>
     <w:p>
@@ -3102,10 +3643,10 @@
           <w:noProof/>
         </w:rPr>
         <w:drawing>
-          <wp:inline distT="0" distB="0" distL="0" distR="0" wp14:anchorId="7F2DB6A2" wp14:editId="61B0DB13">
-            <wp:extent cx="3971925" cy="2390775"/>
-            <wp:effectExtent l="0" t="0" r="9525" b="9525"/>
-            <wp:docPr id="10" name="Picture 10"/>
+          <wp:inline distT="0" distB="0" distL="0" distR="0" wp14:anchorId="42C83B7A" wp14:editId="5D33780E">
+            <wp:extent cx="5486400" cy="1359535"/>
+            <wp:effectExtent l="0" t="0" r="0" b="0"/>
+            <wp:docPr id="9" name="Picture 9"/>
             <wp:cNvGraphicFramePr>
               <a:graphicFrameLocks xmlns:a="http://schemas.openxmlformats.org/drawingml/2006/main" noChangeAspect="1"/>
             </wp:cNvGraphicFramePr>
@@ -3125,7 +3666,7 @@
                   <pic:spPr>
                     <a:xfrm>
                       <a:off x="0" y="0"/>
-                      <a:ext cx="3971925" cy="2390775"/>
+                      <a:ext cx="5486400" cy="1359535"/>
                     </a:xfrm>
                     <a:prstGeom prst="rect">
                       <a:avLst/>
@@ -3152,7 +3693,7 @@
           <w:sz w:val="24"/>
           <w:szCs w:val="24"/>
         </w:rPr>
-        <w:t>Training under RPC:</w:t>
+        <w:t>Beta Coefficients:</w:t>
       </w:r>
     </w:p>
     <w:p>
@@ -3167,12 +3708,11 @@
         <w:rPr>
           <w:noProof/>
         </w:rPr>
-        <w:lastRenderedPageBreak/>
         <w:drawing>
-          <wp:inline distT="0" distB="0" distL="0" distR="0" wp14:anchorId="3AE47D41" wp14:editId="6AA5E733">
-            <wp:extent cx="3943350" cy="2647950"/>
-            <wp:effectExtent l="0" t="0" r="0" b="0"/>
-            <wp:docPr id="11" name="Picture 11"/>
+          <wp:inline distT="0" distB="0" distL="0" distR="0" wp14:anchorId="7F2DB6A2" wp14:editId="61B0DB13">
+            <wp:extent cx="3971925" cy="2390775"/>
+            <wp:effectExtent l="0" t="0" r="9525" b="9525"/>
+            <wp:docPr id="10" name="Picture 10"/>
             <wp:cNvGraphicFramePr>
               <a:graphicFrameLocks xmlns:a="http://schemas.openxmlformats.org/drawingml/2006/main" noChangeAspect="1"/>
             </wp:cNvGraphicFramePr>
@@ -3192,7 +3732,7 @@
                   <pic:spPr>
                     <a:xfrm>
                       <a:off x="0" y="0"/>
-                      <a:ext cx="3943350" cy="2647950"/>
+                      <a:ext cx="3971925" cy="2390775"/>
                     </a:xfrm>
                     <a:prstGeom prst="rect">
                       <a:avLst/>
@@ -3219,7 +3759,7 @@
           <w:sz w:val="24"/>
           <w:szCs w:val="24"/>
         </w:rPr>
-        <w:t>Precision:</w:t>
+        <w:t>Training under RPC:</w:t>
       </w:r>
     </w:p>
     <w:p>
@@ -3234,11 +3774,12 @@
         <w:rPr>
           <w:noProof/>
         </w:rPr>
+        <w:lastRenderedPageBreak/>
         <w:drawing>
-          <wp:inline distT="0" distB="0" distL="0" distR="0" wp14:anchorId="6ACDD60C" wp14:editId="1C5A5F99">
-            <wp:extent cx="3829050" cy="2524125"/>
-            <wp:effectExtent l="0" t="0" r="0" b="9525"/>
-            <wp:docPr id="12" name="Picture 12"/>
+          <wp:inline distT="0" distB="0" distL="0" distR="0" wp14:anchorId="3AE47D41" wp14:editId="6AA5E733">
+            <wp:extent cx="3943350" cy="2647950"/>
+            <wp:effectExtent l="0" t="0" r="0" b="0"/>
+            <wp:docPr id="11" name="Picture 11"/>
             <wp:cNvGraphicFramePr>
               <a:graphicFrameLocks xmlns:a="http://schemas.openxmlformats.org/drawingml/2006/main" noChangeAspect="1"/>
             </wp:cNvGraphicFramePr>
@@ -3258,7 +3799,7 @@
                   <pic:spPr>
                     <a:xfrm>
                       <a:off x="0" y="0"/>
-                      <a:ext cx="3829050" cy="2524125"/>
+                      <a:ext cx="3943350" cy="2647950"/>
                     </a:xfrm>
                     <a:prstGeom prst="rect">
                       <a:avLst/>
@@ -3285,7 +3826,7 @@
           <w:sz w:val="24"/>
           <w:szCs w:val="24"/>
         </w:rPr>
-        <w:t>F-Measure:</w:t>
+        <w:t>Precision:</w:t>
       </w:r>
     </w:p>
     <w:p>
@@ -3301,10 +3842,10 @@
           <w:noProof/>
         </w:rPr>
         <w:drawing>
-          <wp:inline distT="0" distB="0" distL="0" distR="0" wp14:anchorId="4D5C92EB" wp14:editId="1FA10E47">
-            <wp:extent cx="3943350" cy="2486025"/>
+          <wp:inline distT="0" distB="0" distL="0" distR="0" wp14:anchorId="6ACDD60C" wp14:editId="1C5A5F99">
+            <wp:extent cx="3829050" cy="2524125"/>
             <wp:effectExtent l="0" t="0" r="0" b="9525"/>
-            <wp:docPr id="13" name="Picture 13"/>
+            <wp:docPr id="12" name="Picture 12"/>
             <wp:cNvGraphicFramePr>
               <a:graphicFrameLocks xmlns:a="http://schemas.openxmlformats.org/drawingml/2006/main" noChangeAspect="1"/>
             </wp:cNvGraphicFramePr>
@@ -3324,7 +3865,7 @@
                   <pic:spPr>
                     <a:xfrm>
                       <a:off x="0" y="0"/>
-                      <a:ext cx="3943350" cy="2486025"/>
+                      <a:ext cx="3829050" cy="2524125"/>
                     </a:xfrm>
                     <a:prstGeom prst="rect">
                       <a:avLst/>
@@ -3351,8 +3892,7 @@
           <w:sz w:val="24"/>
           <w:szCs w:val="24"/>
         </w:rPr>
-        <w:lastRenderedPageBreak/>
-        <w:t>We use 20% test data for prediction. The accuracy (ROC) is 0.740</w:t>
+        <w:t>F-Measure:</w:t>
       </w:r>
     </w:p>
     <w:p>
@@ -3368,10 +3908,10 @@
           <w:noProof/>
         </w:rPr>
         <w:drawing>
-          <wp:inline distT="0" distB="0" distL="0" distR="0" wp14:anchorId="1BBF4D79" wp14:editId="02C45570">
-            <wp:extent cx="3086100" cy="314325"/>
+          <wp:inline distT="0" distB="0" distL="0" distR="0" wp14:anchorId="4D5C92EB" wp14:editId="1FA10E47">
+            <wp:extent cx="3943350" cy="2486025"/>
             <wp:effectExtent l="0" t="0" r="0" b="9525"/>
-            <wp:docPr id="14" name="Picture 14"/>
+            <wp:docPr id="13" name="Picture 13"/>
             <wp:cNvGraphicFramePr>
               <a:graphicFrameLocks xmlns:a="http://schemas.openxmlformats.org/drawingml/2006/main" noChangeAspect="1"/>
             </wp:cNvGraphicFramePr>
@@ -3391,7 +3931,7 @@
                   <pic:spPr>
                     <a:xfrm>
                       <a:off x="0" y="0"/>
-                      <a:ext cx="3086100" cy="314325"/>
+                      <a:ext cx="3943350" cy="2486025"/>
                     </a:xfrm>
                     <a:prstGeom prst="rect">
                       <a:avLst/>
@@ -3406,146 +3946,65 @@
     </w:p>
     <w:p>
       <w:pPr>
-        <w:pStyle w:val="Heading1"/>
-      </w:pPr>
-      <w:bookmarkStart w:id="9" w:name="_Toc76073686"/>
-      <w:r>
-        <w:t>Model implementation</w:t>
-      </w:r>
-      <w:r>
-        <w:t>s</w:t>
-      </w:r>
-      <w:r>
-        <w:t xml:space="preserve"> and Refinement</w:t>
-      </w:r>
-      <w:bookmarkEnd w:id="9"/>
-    </w:p>
-    <w:p>
-      <w:pPr>
-        <w:rPr>
-          <w:rFonts w:cstheme="minorHAnsi"/>
-          <w:sz w:val="24"/>
-          <w:szCs w:val="24"/>
-        </w:rPr>
-      </w:pPr>
-      <w:r>
-        <w:rPr>
-          <w:rFonts w:cstheme="minorHAnsi"/>
-          <w:sz w:val="24"/>
-          <w:szCs w:val="24"/>
-        </w:rPr>
-        <w:t>After</w:t>
-      </w:r>
-      <w:r>
-        <w:rPr>
-          <w:rFonts w:cstheme="minorHAnsi"/>
-          <w:sz w:val="24"/>
-          <w:szCs w:val="24"/>
-        </w:rPr>
-        <w:t xml:space="preserve"> initial model implementation, we us</w:t>
-      </w:r>
-      <w:r>
-        <w:rPr>
-          <w:rFonts w:cstheme="minorHAnsi"/>
-          <w:sz w:val="24"/>
-          <w:szCs w:val="24"/>
-        </w:rPr>
-        <w:t>e three classification model</w:t>
-      </w:r>
-      <w:r>
-        <w:rPr>
-          <w:rFonts w:cstheme="minorHAnsi"/>
-          <w:sz w:val="24"/>
-          <w:szCs w:val="24"/>
-        </w:rPr>
-        <w:t xml:space="preserve">s – Gradient-Boosted Tree, Logistic Regression, and </w:t>
-      </w:r>
-      <w:r>
-        <w:rPr>
-          <w:rFonts w:cstheme="minorHAnsi"/>
-          <w:sz w:val="24"/>
-          <w:szCs w:val="24"/>
-        </w:rPr>
-        <w:t xml:space="preserve">Random Forest Classifier. We also apply Cross Validation technique with </w:t>
-      </w:r>
-      <w:proofErr w:type="spellStart"/>
-      <w:r>
-        <w:rPr>
-          <w:rFonts w:cstheme="minorHAnsi"/>
-          <w:sz w:val="24"/>
-          <w:szCs w:val="24"/>
-        </w:rPr>
-        <w:t>ParameterGrid</w:t>
-      </w:r>
-      <w:proofErr w:type="spellEnd"/>
-      <w:r>
-        <w:rPr>
-          <w:rFonts w:cstheme="minorHAnsi"/>
-          <w:sz w:val="24"/>
-          <w:szCs w:val="24"/>
-        </w:rPr>
-        <w:t xml:space="preserve"> to optimize each of the models.</w:t>
-      </w:r>
-    </w:p>
-    <w:p>
-      <w:pPr>
-        <w:rPr>
-          <w:rFonts w:cstheme="minorHAnsi"/>
-          <w:sz w:val="24"/>
-          <w:szCs w:val="24"/>
-        </w:rPr>
-      </w:pPr>
-      <w:r>
-        <w:rPr>
-          <w:rFonts w:cstheme="minorHAnsi"/>
-          <w:sz w:val="24"/>
-          <w:szCs w:val="24"/>
-        </w:rPr>
-        <w:t>In order to efficiently implement models and train models, we build machine learning pipelines under Spark ML frame which save us lots of model-training time.</w:t>
-      </w:r>
-    </w:p>
-    <w:p>
-      <w:pPr>
-        <w:rPr>
-          <w:rFonts w:cstheme="minorHAnsi"/>
-          <w:sz w:val="24"/>
-          <w:szCs w:val="24"/>
-        </w:rPr>
-      </w:pPr>
-      <w:r>
-        <w:rPr>
-          <w:rFonts w:cstheme="minorHAnsi"/>
-          <w:sz w:val="24"/>
-          <w:szCs w:val="24"/>
-        </w:rPr>
-        <w:t>The two screen shots below are the code to build ML pipeline and apply cross validator to each of 3 models with define parameter grid. Then we save the optimized models of each classification technique into model files.</w:t>
-      </w:r>
-    </w:p>
-    <w:p>
-      <w:pPr>
+        <w:rPr>
+          <w:rFonts w:cstheme="minorHAnsi"/>
+          <w:sz w:val="24"/>
+          <w:szCs w:val="24"/>
+        </w:rPr>
+      </w:pPr>
+      <w:r>
+        <w:rPr>
+          <w:rFonts w:cstheme="minorHAnsi"/>
+          <w:sz w:val="24"/>
+          <w:szCs w:val="24"/>
+        </w:rPr>
+        <w:lastRenderedPageBreak/>
+        <w:t xml:space="preserve">We use 20% test data for prediction. The </w:t>
+      </w:r>
+      <w:r>
+        <w:rPr>
+          <w:rFonts w:cstheme="minorHAnsi"/>
+          <w:sz w:val="24"/>
+          <w:szCs w:val="24"/>
+        </w:rPr>
+        <w:t xml:space="preserve">Test Area </w:t>
+      </w:r>
+      <w:proofErr w:type="gramStart"/>
+      <w:r>
+        <w:rPr>
+          <w:rFonts w:cstheme="minorHAnsi"/>
+          <w:sz w:val="24"/>
+          <w:szCs w:val="24"/>
+        </w:rPr>
+        <w:t>Under</w:t>
+      </w:r>
+      <w:proofErr w:type="gramEnd"/>
+      <w:r>
+        <w:rPr>
+          <w:rFonts w:cstheme="minorHAnsi"/>
+          <w:sz w:val="24"/>
+          <w:szCs w:val="24"/>
+        </w:rPr>
+        <w:t xml:space="preserve"> ROC is 0.740</w:t>
+      </w:r>
+    </w:p>
+    <w:p>
+      <w:pPr>
+        <w:rPr>
+          <w:rFonts w:cstheme="minorHAnsi"/>
+          <w:sz w:val="24"/>
+          <w:szCs w:val="24"/>
+        </w:rPr>
+      </w:pPr>
+      <w:r>
         <w:rPr>
           <w:noProof/>
         </w:rPr>
-      </w:pPr>
-    </w:p>
-    <w:p>
-      <w:pPr>
-        <w:rPr>
-          <w:rFonts w:cstheme="minorHAnsi"/>
-          <w:sz w:val="24"/>
-          <w:szCs w:val="24"/>
-        </w:rPr>
-      </w:pPr>
-      <w:r>
-        <w:rPr>
-          <w:noProof/>
-        </w:rPr>
-        <w:lastRenderedPageBreak/>
         <w:drawing>
-          <wp:inline distT="0" distB="0" distL="0" distR="0" wp14:anchorId="78A18A5C" wp14:editId="5C4DB7CE">
-            <wp:extent cx="5486400" cy="7510145"/>
-            <wp:effectExtent l="0" t="0" r="0" b="0"/>
-            <wp:docPr id="15" name="Picture 15"/>
+          <wp:inline distT="0" distB="0" distL="0" distR="0" wp14:anchorId="1BBF4D79" wp14:editId="02C45570">
+            <wp:extent cx="3086100" cy="314325"/>
+            <wp:effectExtent l="0" t="0" r="0" b="9525"/>
+            <wp:docPr id="14" name="Picture 14"/>
             <wp:cNvGraphicFramePr>
               <a:graphicFrameLocks xmlns:a="http://schemas.openxmlformats.org/drawingml/2006/main" noChangeAspect="1"/>
             </wp:cNvGraphicFramePr>
@@ -3565,7 +4024,7 @@
                   <pic:spPr>
                     <a:xfrm>
                       <a:off x="0" y="0"/>
-                      <a:ext cx="5486400" cy="7510145"/>
+                      <a:ext cx="3086100" cy="314325"/>
                     </a:xfrm>
                     <a:prstGeom prst="rect">
                       <a:avLst/>
@@ -3580,12 +4039,120 @@
     </w:p>
     <w:p>
       <w:pPr>
-        <w:rPr>
-          <w:rFonts w:cstheme="minorHAnsi"/>
-          <w:sz w:val="24"/>
-          <w:szCs w:val="24"/>
-        </w:rPr>
-      </w:pPr>
+        <w:pStyle w:val="Heading1"/>
+      </w:pPr>
+      <w:bookmarkStart w:id="9" w:name="_Toc76155655"/>
+      <w:r>
+        <w:t>Model implementation</w:t>
+      </w:r>
+      <w:r>
+        <w:t>s</w:t>
+      </w:r>
+      <w:r>
+        <w:t xml:space="preserve"> and Refinement</w:t>
+      </w:r>
+      <w:bookmarkEnd w:id="9"/>
+    </w:p>
+    <w:p>
+      <w:pPr>
+        <w:rPr>
+          <w:rFonts w:cstheme="minorHAnsi"/>
+          <w:sz w:val="24"/>
+          <w:szCs w:val="24"/>
+        </w:rPr>
+      </w:pPr>
+      <w:r>
+        <w:rPr>
+          <w:rFonts w:cstheme="minorHAnsi"/>
+          <w:sz w:val="24"/>
+          <w:szCs w:val="24"/>
+        </w:rPr>
+        <w:t>After</w:t>
+      </w:r>
+      <w:r>
+        <w:rPr>
+          <w:rFonts w:cstheme="minorHAnsi"/>
+          <w:sz w:val="24"/>
+          <w:szCs w:val="24"/>
+        </w:rPr>
+        <w:t xml:space="preserve"> initial model implementation, we us</w:t>
+      </w:r>
+      <w:r>
+        <w:rPr>
+          <w:rFonts w:cstheme="minorHAnsi"/>
+          <w:sz w:val="24"/>
+          <w:szCs w:val="24"/>
+        </w:rPr>
+        <w:t>e three classification model</w:t>
+      </w:r>
+      <w:r>
+        <w:rPr>
+          <w:rFonts w:cstheme="minorHAnsi"/>
+          <w:sz w:val="24"/>
+          <w:szCs w:val="24"/>
+        </w:rPr>
+        <w:t xml:space="preserve">s – Gradient-Boosted Tree, Logistic Regression, and </w:t>
+      </w:r>
+      <w:r>
+        <w:rPr>
+          <w:rFonts w:cstheme="minorHAnsi"/>
+          <w:sz w:val="24"/>
+          <w:szCs w:val="24"/>
+        </w:rPr>
+        <w:t xml:space="preserve">Random Forest Classifier. We also apply Cross Validation technique with </w:t>
+      </w:r>
+      <w:proofErr w:type="spellStart"/>
+      <w:r>
+        <w:rPr>
+          <w:rFonts w:cstheme="minorHAnsi"/>
+          <w:sz w:val="24"/>
+          <w:szCs w:val="24"/>
+        </w:rPr>
+        <w:t>ParameterGrid</w:t>
+      </w:r>
+      <w:proofErr w:type="spellEnd"/>
+      <w:r>
+        <w:rPr>
+          <w:rFonts w:cstheme="minorHAnsi"/>
+          <w:sz w:val="24"/>
+          <w:szCs w:val="24"/>
+        </w:rPr>
+        <w:t xml:space="preserve"> to optimize each of the models.</w:t>
+      </w:r>
+    </w:p>
+    <w:p>
+      <w:pPr>
+        <w:rPr>
+          <w:rFonts w:cstheme="minorHAnsi"/>
+          <w:sz w:val="24"/>
+          <w:szCs w:val="24"/>
+        </w:rPr>
+      </w:pPr>
+      <w:r>
+        <w:rPr>
+          <w:rFonts w:cstheme="minorHAnsi"/>
+          <w:sz w:val="24"/>
+          <w:szCs w:val="24"/>
+        </w:rPr>
+        <w:t>In order to efficiently implement models and train models, we build machine learning pipelines under Spark ML frame which save us lots of model-training time.</w:t>
+      </w:r>
+    </w:p>
+    <w:p>
+      <w:pPr>
+        <w:rPr>
+          <w:rFonts w:cstheme="minorHAnsi"/>
+          <w:sz w:val="24"/>
+          <w:szCs w:val="24"/>
+        </w:rPr>
+      </w:pPr>
+      <w:r>
+        <w:rPr>
+          <w:rFonts w:cstheme="minorHAnsi"/>
+          <w:sz w:val="24"/>
+          <w:szCs w:val="24"/>
+        </w:rPr>
+        <w:t>The two screen shots below are the code to build ML pipeline and apply cross validator to each of 3 models with define parameter grid. Then we save the optimized models of each classification technique into model files.</w:t>
+      </w:r>
     </w:p>
     <w:p>
       <w:pPr>
@@ -3601,10 +4168,10 @@
         </w:rPr>
         <w:lastRenderedPageBreak/>
         <w:drawing>
-          <wp:inline distT="0" distB="0" distL="0" distR="0" wp14:anchorId="448F4CDB" wp14:editId="14581561">
-            <wp:extent cx="5486400" cy="4669790"/>
+          <wp:inline distT="0" distB="0" distL="0" distR="0" wp14:anchorId="78A18A5C" wp14:editId="5C4DB7CE">
+            <wp:extent cx="5486400" cy="7510145"/>
             <wp:effectExtent l="0" t="0" r="0" b="0"/>
-            <wp:docPr id="16" name="Picture 16"/>
+            <wp:docPr id="15" name="Picture 15"/>
             <wp:cNvGraphicFramePr>
               <a:graphicFrameLocks xmlns:a="http://schemas.openxmlformats.org/drawingml/2006/main" noChangeAspect="1"/>
             </wp:cNvGraphicFramePr>
@@ -3624,7 +4191,7 @@
                   <pic:spPr>
                     <a:xfrm>
                       <a:off x="0" y="0"/>
-                      <a:ext cx="5486400" cy="4669790"/>
+                      <a:ext cx="5486400" cy="7510145"/>
                     </a:xfrm>
                     <a:prstGeom prst="rect">
                       <a:avLst/>
@@ -3639,75 +4206,12 @@
     </w:p>
     <w:p>
       <w:pPr>
-        <w:pStyle w:val="Heading1"/>
-      </w:pPr>
-      <w:bookmarkStart w:id="10" w:name="_Toc76073687"/>
-      <w:r>
-        <w:t>Model evaluation and validation</w:t>
-      </w:r>
-      <w:bookmarkEnd w:id="10"/>
-    </w:p>
-    <w:p>
-      <w:pPr>
-        <w:rPr>
-          <w:rFonts w:cstheme="minorHAnsi"/>
-          <w:sz w:val="24"/>
-          <w:szCs w:val="24"/>
-        </w:rPr>
-      </w:pPr>
-      <w:r>
-        <w:rPr>
-          <w:rFonts w:cstheme="minorHAnsi"/>
-          <w:sz w:val="24"/>
-          <w:szCs w:val="24"/>
-        </w:rPr>
-        <w:t xml:space="preserve">We use split data into 80% training data and 20% test data. After we train the models, we apply the test data to evaluate the model results. Below are the tables presenting the </w:t>
-      </w:r>
-      <w:proofErr w:type="gramStart"/>
-      <w:r>
-        <w:rPr>
-          <w:rFonts w:cstheme="minorHAnsi"/>
-          <w:sz w:val="24"/>
-          <w:szCs w:val="24"/>
-        </w:rPr>
-        <w:t>results.</w:t>
-      </w:r>
-      <w:proofErr w:type="gramEnd"/>
-    </w:p>
-    <w:p>
-      <w:pPr>
-        <w:rPr>
-          <w:rFonts w:cstheme="minorHAnsi"/>
-          <w:sz w:val="24"/>
-          <w:szCs w:val="24"/>
-        </w:rPr>
-      </w:pPr>
-      <w:r>
-        <w:rPr>
-          <w:rFonts w:cstheme="minorHAnsi"/>
-          <w:sz w:val="24"/>
-          <w:szCs w:val="24"/>
-        </w:rPr>
-        <w:t xml:space="preserve">The accuracy of the 3 optimized models </w:t>
-      </w:r>
-      <w:proofErr w:type="gramStart"/>
-      <w:r>
-        <w:rPr>
-          <w:rFonts w:cstheme="minorHAnsi"/>
-          <w:sz w:val="24"/>
-          <w:szCs w:val="24"/>
-        </w:rPr>
-        <w:t>are</w:t>
-      </w:r>
-      <w:proofErr w:type="gramEnd"/>
-      <w:r>
-        <w:rPr>
-          <w:rFonts w:cstheme="minorHAnsi"/>
-          <w:sz w:val="24"/>
-          <w:szCs w:val="24"/>
-        </w:rPr>
-        <w:t xml:space="preserve"> shown in the bar chart below.</w:t>
-      </w:r>
+        <w:rPr>
+          <w:rFonts w:cstheme="minorHAnsi"/>
+          <w:sz w:val="24"/>
+          <w:szCs w:val="24"/>
+        </w:rPr>
+      </w:pPr>
     </w:p>
     <w:p>
       <w:pPr>
@@ -3723,10 +4227,10 @@
         </w:rPr>
         <w:lastRenderedPageBreak/>
         <w:drawing>
-          <wp:inline distT="0" distB="0" distL="0" distR="0" wp14:anchorId="54A802D7" wp14:editId="2D6DD293">
-            <wp:extent cx="5486400" cy="4460875"/>
+          <wp:inline distT="0" distB="0" distL="0" distR="0" wp14:anchorId="448F4CDB" wp14:editId="14581561">
+            <wp:extent cx="5486400" cy="4669790"/>
             <wp:effectExtent l="0" t="0" r="0" b="0"/>
-            <wp:docPr id="17" name="Picture 17"/>
+            <wp:docPr id="16" name="Picture 16"/>
             <wp:cNvGraphicFramePr>
               <a:graphicFrameLocks xmlns:a="http://schemas.openxmlformats.org/drawingml/2006/main" noChangeAspect="1"/>
             </wp:cNvGraphicFramePr>
@@ -3746,7 +4250,7 @@
                   <pic:spPr>
                     <a:xfrm>
                       <a:off x="0" y="0"/>
-                      <a:ext cx="5486400" cy="4460875"/>
+                      <a:ext cx="5486400" cy="4669790"/>
                     </a:xfrm>
                     <a:prstGeom prst="rect">
                       <a:avLst/>
@@ -3761,12 +4265,91 @@
     </w:p>
     <w:p>
       <w:pPr>
-        <w:rPr>
-          <w:rFonts w:cstheme="minorHAnsi"/>
-          <w:sz w:val="24"/>
-          <w:szCs w:val="24"/>
-        </w:rPr>
-      </w:pPr>
+        <w:pStyle w:val="Heading1"/>
+      </w:pPr>
+      <w:bookmarkStart w:id="10" w:name="_Toc76155656"/>
+      <w:r>
+        <w:t>Model evaluation and validation</w:t>
+      </w:r>
+      <w:bookmarkEnd w:id="10"/>
+    </w:p>
+    <w:p>
+      <w:pPr>
+        <w:rPr>
+          <w:rFonts w:cstheme="minorHAnsi"/>
+          <w:sz w:val="24"/>
+          <w:szCs w:val="24"/>
+        </w:rPr>
+      </w:pPr>
+      <w:r>
+        <w:rPr>
+          <w:rFonts w:cstheme="minorHAnsi"/>
+          <w:sz w:val="24"/>
+          <w:szCs w:val="24"/>
+        </w:rPr>
+        <w:t xml:space="preserve">We use split data into 80% training data and 20% test data. After we train the models, we apply the test data to evaluate the model results. Below are the tables presenting the </w:t>
+      </w:r>
+      <w:proofErr w:type="gramStart"/>
+      <w:r>
+        <w:rPr>
+          <w:rFonts w:cstheme="minorHAnsi"/>
+          <w:sz w:val="24"/>
+          <w:szCs w:val="24"/>
+        </w:rPr>
+        <w:t>results.</w:t>
+      </w:r>
+      <w:proofErr w:type="gramEnd"/>
+    </w:p>
+    <w:p>
+      <w:pPr>
+        <w:rPr>
+          <w:rFonts w:cstheme="minorHAnsi"/>
+          <w:sz w:val="24"/>
+          <w:szCs w:val="24"/>
+        </w:rPr>
+      </w:pPr>
+      <w:r>
+        <w:rPr>
+          <w:rFonts w:cstheme="minorHAnsi"/>
+          <w:sz w:val="24"/>
+          <w:szCs w:val="24"/>
+        </w:rPr>
+        <w:t xml:space="preserve">The </w:t>
+      </w:r>
+      <w:r>
+        <w:rPr>
+          <w:rFonts w:cstheme="minorHAnsi"/>
+          <w:sz w:val="24"/>
+          <w:szCs w:val="24"/>
+        </w:rPr>
+        <w:t>Test Area under ROC</w:t>
+      </w:r>
+      <w:r>
+        <w:rPr>
+          <w:rFonts w:cstheme="minorHAnsi"/>
+          <w:sz w:val="24"/>
+          <w:szCs w:val="24"/>
+        </w:rPr>
+        <w:t xml:space="preserve"> of the 3 optimized models </w:t>
+      </w:r>
+      <w:proofErr w:type="gramStart"/>
+      <w:r>
+        <w:rPr>
+          <w:rFonts w:cstheme="minorHAnsi"/>
+          <w:sz w:val="24"/>
+          <w:szCs w:val="24"/>
+        </w:rPr>
+        <w:t>are</w:t>
+      </w:r>
+      <w:proofErr w:type="gramEnd"/>
+      <w:r>
+        <w:rPr>
+          <w:rFonts w:cstheme="minorHAnsi"/>
+          <w:sz w:val="24"/>
+          <w:szCs w:val="24"/>
+        </w:rPr>
+        <w:t xml:space="preserve"> shown in the bar chart below.</w:t>
+      </w:r>
     </w:p>
     <w:p>
       <w:pPr>
@@ -3780,11 +4363,12 @@
         <w:rPr>
           <w:noProof/>
         </w:rPr>
+        <w:lastRenderedPageBreak/>
         <w:drawing>
-          <wp:inline distT="0" distB="0" distL="0" distR="0" wp14:anchorId="1CCB2B7C" wp14:editId="7172B649">
-            <wp:extent cx="5486400" cy="2794000"/>
-            <wp:effectExtent l="0" t="0" r="0" b="6350"/>
-            <wp:docPr id="18" name="Picture 18"/>
+          <wp:inline distT="0" distB="0" distL="0" distR="0" wp14:anchorId="54A802D7" wp14:editId="2D6DD293">
+            <wp:extent cx="5486400" cy="4460875"/>
+            <wp:effectExtent l="0" t="0" r="0" b="0"/>
+            <wp:docPr id="17" name="Picture 17"/>
             <wp:cNvGraphicFramePr>
               <a:graphicFrameLocks xmlns:a="http://schemas.openxmlformats.org/drawingml/2006/main" noChangeAspect="1"/>
             </wp:cNvGraphicFramePr>
@@ -3804,6 +4388,64 @@
                   <pic:spPr>
                     <a:xfrm>
                       <a:off x="0" y="0"/>
+                      <a:ext cx="5486400" cy="4460875"/>
+                    </a:xfrm>
+                    <a:prstGeom prst="rect">
+                      <a:avLst/>
+                    </a:prstGeom>
+                  </pic:spPr>
+                </pic:pic>
+              </a:graphicData>
+            </a:graphic>
+          </wp:inline>
+        </w:drawing>
+      </w:r>
+    </w:p>
+    <w:p>
+      <w:pPr>
+        <w:rPr>
+          <w:rFonts w:cstheme="minorHAnsi"/>
+          <w:sz w:val="24"/>
+          <w:szCs w:val="24"/>
+        </w:rPr>
+      </w:pPr>
+    </w:p>
+    <w:p>
+      <w:pPr>
+        <w:rPr>
+          <w:rFonts w:cstheme="minorHAnsi"/>
+          <w:sz w:val="24"/>
+          <w:szCs w:val="24"/>
+        </w:rPr>
+      </w:pPr>
+      <w:r>
+        <w:rPr>
+          <w:noProof/>
+        </w:rPr>
+        <w:drawing>
+          <wp:inline distT="0" distB="0" distL="0" distR="0" wp14:anchorId="1CCB2B7C" wp14:editId="7172B649">
+            <wp:extent cx="5486400" cy="2794000"/>
+            <wp:effectExtent l="0" t="0" r="0" b="6350"/>
+            <wp:docPr id="18" name="Picture 18"/>
+            <wp:cNvGraphicFramePr>
+              <a:graphicFrameLocks xmlns:a="http://schemas.openxmlformats.org/drawingml/2006/main" noChangeAspect="1"/>
+            </wp:cNvGraphicFramePr>
+            <a:graphic xmlns:a="http://schemas.openxmlformats.org/drawingml/2006/main">
+              <a:graphicData uri="http://schemas.openxmlformats.org/drawingml/2006/picture">
+                <pic:pic xmlns:pic="http://schemas.openxmlformats.org/drawingml/2006/picture">
+                  <pic:nvPicPr>
+                    <pic:cNvPr id="0" name=""/>
+                    <pic:cNvPicPr/>
+                  </pic:nvPicPr>
+                  <pic:blipFill>
+                    <a:blip r:embed="rId26"/>
+                    <a:stretch>
+                      <a:fillRect/>
+                    </a:stretch>
+                  </pic:blipFill>
+                  <pic:spPr>
+                    <a:xfrm>
+                      <a:off x="0" y="0"/>
                       <a:ext cx="5486400" cy="2794000"/>
                     </a:xfrm>
                     <a:prstGeom prst="rect">
@@ -3831,17 +4473,16 @@
           <w:sz w:val="24"/>
           <w:szCs w:val="24"/>
         </w:rPr>
-        <w:t>The Gradient-Boosted Tree model has 0.739 comparing Logistic Regression 0.713 and Random Forest 0.733.</w:t>
-      </w:r>
-    </w:p>
-    <w:p>
-      <w:pPr>
-        <w:rPr>
-          <w:rFonts w:cstheme="minorHAnsi"/>
-          <w:sz w:val="24"/>
-          <w:szCs w:val="24"/>
-        </w:rPr>
-      </w:pPr>
+        <w:t xml:space="preserve">We trained each of 3 models using 3-fold cross validation with a number of pre-define parameter grids. The average metrics coming from training results is very close to the Test Area ROC from the test dataset. The test result is aligned to the training results. In addition, we choose the best result from the 3 train models. </w:t>
+      </w:r>
+      <w:r>
+        <w:rPr>
+          <w:rFonts w:cstheme="minorHAnsi"/>
+          <w:sz w:val="24"/>
+          <w:szCs w:val="24"/>
+        </w:rPr>
+        <w:t xml:space="preserve">The Gradient-Boosted Tree model has </w:t>
+      </w:r>
       <w:r>
         <w:rPr>
           <w:rFonts w:cstheme="minorHAnsi"/>
@@ -3849,26 +4490,635 @@
           <w:szCs w:val="24"/>
         </w:rPr>
         <w:lastRenderedPageBreak/>
-        <w:t xml:space="preserve">Therefore, we choose optimized Gradient-Boosted Tree model for prediction of customer churn for </w:t>
+        <w:t>0.739</w:t>
+      </w:r>
+      <w:r>
+        <w:rPr>
+          <w:rFonts w:cstheme="minorHAnsi"/>
+          <w:sz w:val="24"/>
+          <w:szCs w:val="24"/>
+        </w:rPr>
+        <w:t xml:space="preserve"> Test Area under ROC</w:t>
+      </w:r>
+      <w:r>
+        <w:rPr>
+          <w:rFonts w:cstheme="minorHAnsi"/>
+          <w:sz w:val="24"/>
+          <w:szCs w:val="24"/>
+        </w:rPr>
+        <w:t xml:space="preserve"> comparing Logistic Regression 0.713 and Random Forest 0.733.</w:t>
+      </w:r>
+      <w:r>
+        <w:rPr>
+          <w:rFonts w:cstheme="minorHAnsi"/>
+          <w:sz w:val="24"/>
+          <w:szCs w:val="24"/>
+        </w:rPr>
+        <w:t xml:space="preserve"> </w:t>
+      </w:r>
+      <w:r>
+        <w:rPr>
+          <w:rFonts w:cstheme="minorHAnsi"/>
+          <w:sz w:val="24"/>
+          <w:szCs w:val="24"/>
+        </w:rPr>
+        <w:t>Therefore, we are confident that the model is robust and well chosen.</w:t>
+      </w:r>
+    </w:p>
+    <w:p>
+      <w:pPr>
+        <w:pStyle w:val="Heading1"/>
+      </w:pPr>
+      <w:bookmarkStart w:id="11" w:name="_Toc76155657"/>
+      <w:r>
+        <w:t>Justification</w:t>
+      </w:r>
+      <w:bookmarkEnd w:id="11"/>
+    </w:p>
+    <w:p>
+      <w:pPr>
+        <w:rPr>
+          <w:rFonts w:cstheme="minorHAnsi"/>
+          <w:sz w:val="24"/>
+          <w:szCs w:val="24"/>
+        </w:rPr>
+      </w:pPr>
+      <w:r>
+        <w:rPr>
+          <w:rFonts w:cstheme="minorHAnsi"/>
+          <w:sz w:val="24"/>
+          <w:szCs w:val="24"/>
+        </w:rPr>
+        <w:t>Base on the test result, the trained gradient-boosted tree model is the best one among the</w:t>
+      </w:r>
+      <w:r>
+        <w:rPr>
+          <w:rFonts w:cstheme="minorHAnsi"/>
+          <w:sz w:val="24"/>
+          <w:szCs w:val="24"/>
+        </w:rPr>
+        <w:t xml:space="preserve"> 3</w:t>
+      </w:r>
+      <w:r>
+        <w:rPr>
+          <w:rFonts w:cstheme="minorHAnsi"/>
+          <w:sz w:val="24"/>
+          <w:szCs w:val="24"/>
+        </w:rPr>
+        <w:t xml:space="preserve"> models. However, all of the 3 results all have their Test Area under ROC above 0.7 and they are all very close. We cannot say one model</w:t>
+      </w:r>
+      <w:r>
+        <w:rPr>
+          <w:rFonts w:cstheme="minorHAnsi"/>
+          <w:sz w:val="24"/>
+          <w:szCs w:val="24"/>
+        </w:rPr>
+        <w:t xml:space="preserve"> definitely</w:t>
+      </w:r>
+      <w:r>
+        <w:rPr>
+          <w:rFonts w:cstheme="minorHAnsi"/>
+          <w:sz w:val="24"/>
+          <w:szCs w:val="24"/>
+        </w:rPr>
+        <w:t xml:space="preserve"> out-perform</w:t>
+      </w:r>
+      <w:r>
+        <w:rPr>
+          <w:rFonts w:cstheme="minorHAnsi"/>
+          <w:sz w:val="24"/>
+          <w:szCs w:val="24"/>
+        </w:rPr>
+        <w:t>s</w:t>
+      </w:r>
+      <w:r>
+        <w:rPr>
+          <w:rFonts w:cstheme="minorHAnsi"/>
+          <w:sz w:val="24"/>
+          <w:szCs w:val="24"/>
+        </w:rPr>
+        <w:t xml:space="preserve"> the others. The model we chose is purely based on the machine learning result</w:t>
+      </w:r>
+      <w:r>
+        <w:rPr>
+          <w:rFonts w:cstheme="minorHAnsi"/>
+          <w:sz w:val="24"/>
+          <w:szCs w:val="24"/>
+        </w:rPr>
+        <w:t>s</w:t>
+      </w:r>
+      <w:r>
+        <w:rPr>
+          <w:rFonts w:cstheme="minorHAnsi"/>
+          <w:sz w:val="24"/>
+          <w:szCs w:val="24"/>
+        </w:rPr>
+        <w:t xml:space="preserve"> and the parameters we defined. Further analysis and modelling</w:t>
+      </w:r>
+      <w:r>
+        <w:rPr>
+          <w:rFonts w:cstheme="minorHAnsi"/>
+          <w:sz w:val="24"/>
+          <w:szCs w:val="24"/>
+        </w:rPr>
+        <w:t xml:space="preserve"> work</w:t>
+      </w:r>
+      <w:r>
+        <w:rPr>
+          <w:rFonts w:cstheme="minorHAnsi"/>
+          <w:sz w:val="24"/>
+          <w:szCs w:val="24"/>
+        </w:rPr>
+        <w:t xml:space="preserve"> would be required as</w:t>
+      </w:r>
+      <w:r>
+        <w:rPr>
+          <w:rFonts w:cstheme="minorHAnsi"/>
+          <w:sz w:val="24"/>
+          <w:szCs w:val="24"/>
+        </w:rPr>
+        <w:t xml:space="preserve"> in future</w:t>
+      </w:r>
+      <w:r>
+        <w:rPr>
+          <w:rFonts w:cstheme="minorHAnsi"/>
+          <w:sz w:val="24"/>
+          <w:szCs w:val="24"/>
+        </w:rPr>
+        <w:t xml:space="preserve"> we are having more data points in use. At this time, we only can say that based upon the 28 million points, we use the trained gradient-boosted tree model for customer churn prediction.</w:t>
+      </w:r>
+    </w:p>
+    <w:p>
+      <w:pPr>
+        <w:pStyle w:val="Heading1"/>
+      </w:pPr>
+      <w:bookmarkStart w:id="12" w:name="_Toc76155658"/>
+      <w:r>
+        <w:t>Reflection</w:t>
+      </w:r>
+      <w:bookmarkEnd w:id="12"/>
+    </w:p>
+    <w:p>
+      <w:pPr>
+        <w:rPr>
+          <w:noProof/>
+        </w:rPr>
+      </w:pPr>
+      <w:r>
+        <w:rPr>
+          <w:noProof/>
+        </w:rPr>
+        <w:t>In this project, we start with using apache spark to pre-precess data. We collect approximately 25 milliion data points. Each data point is a user’s action on its music streaming device. We transform the data point into user based dataset. Each record represent one user’s summerized activities since he/she joined in the memberhip. We setup machine learning pip</w:t>
+      </w:r>
+      <w:r>
+        <w:rPr>
+          <w:noProof/>
+        </w:rPr>
+        <w:t>elines by using vectorizing and normalizing technique with conjuntion 3 classification modelling techniques for preparing for prediction model. For optimizing models, we use cross validator with 3-fold data split technique and a set of pre-defined parameters to find the best prediction model. At the end, Gradient-Boosted Tree model is the best model for churn prediction. Finally, all the project works are implemented under Spark framework, which saves us significant time and energy.</w:t>
+      </w:r>
+    </w:p>
+    <w:p>
+      <w:pPr>
+        <w:pStyle w:val="Heading1"/>
+      </w:pPr>
+      <w:bookmarkStart w:id="13" w:name="_Toc76155659"/>
+      <w:r>
+        <w:t>Improvement</w:t>
+      </w:r>
+      <w:bookmarkEnd w:id="13"/>
+    </w:p>
+    <w:p>
+      <w:pPr>
+        <w:rPr>
+          <w:rFonts w:cstheme="minorHAnsi"/>
+          <w:sz w:val="24"/>
+          <w:szCs w:val="24"/>
+        </w:rPr>
+      </w:pPr>
+      <w:r>
+        <w:rPr>
+          <w:rFonts w:cstheme="minorHAnsi"/>
+          <w:sz w:val="24"/>
+          <w:szCs w:val="24"/>
+        </w:rPr>
+        <w:t xml:space="preserve">Further improvement can be done. We can use other classification model technique such as Decision Tree. And we can add more grids for Parameter Grid Builder. For example, to optimize Gradient-Boosted Tree model, we can add more options on </w:t>
       </w:r>
       <w:proofErr w:type="spellStart"/>
       <w:r>
         <w:rPr>
           <w:rFonts w:cstheme="minorHAnsi"/>
-          <w:sz w:val="24"/>
-          <w:szCs w:val="24"/>
-        </w:rPr>
-        <w:t>Sparkify</w:t>
+          <w:i/>
+          <w:sz w:val="24"/>
+          <w:szCs w:val="24"/>
+        </w:rPr>
+        <w:t>maxDepth</w:t>
       </w:r>
       <w:proofErr w:type="spellEnd"/>
       <w:r>
         <w:rPr>
           <w:rFonts w:cstheme="minorHAnsi"/>
-          <w:sz w:val="24"/>
-          <w:szCs w:val="24"/>
-        </w:rPr>
-        <w:t>.</w:t>
-      </w:r>
+          <w:i/>
+          <w:sz w:val="24"/>
+          <w:szCs w:val="24"/>
+        </w:rPr>
+        <w:t xml:space="preserve">, </w:t>
+      </w:r>
+      <w:proofErr w:type="spellStart"/>
+      <w:r>
+        <w:rPr>
+          <w:rFonts w:cstheme="minorHAnsi"/>
+          <w:i/>
+          <w:sz w:val="24"/>
+          <w:szCs w:val="24"/>
+        </w:rPr>
+        <w:t>maxBins</w:t>
+      </w:r>
+      <w:proofErr w:type="spellEnd"/>
+      <w:r>
+        <w:rPr>
+          <w:rFonts w:cstheme="minorHAnsi"/>
+          <w:i/>
+          <w:sz w:val="24"/>
+          <w:szCs w:val="24"/>
+        </w:rPr>
+        <w:t xml:space="preserve"> and </w:t>
+      </w:r>
+      <w:proofErr w:type="spellStart"/>
+      <w:r>
+        <w:rPr>
+          <w:rFonts w:cstheme="minorHAnsi"/>
+          <w:i/>
+          <w:sz w:val="24"/>
+          <w:szCs w:val="24"/>
+        </w:rPr>
+        <w:t>maxIter</w:t>
+      </w:r>
+      <w:proofErr w:type="spellEnd"/>
+      <w:r>
+        <w:rPr>
+          <w:rFonts w:cstheme="minorHAnsi"/>
+          <w:sz w:val="24"/>
+          <w:szCs w:val="24"/>
+        </w:rPr>
+        <w:t>. I believe once we train model by using more grids, we could be able to identify better prediction models.</w:t>
+      </w:r>
+    </w:p>
+    <w:p>
+      <w:pPr>
+        <w:rPr>
+          <w:rFonts w:cstheme="minorHAnsi"/>
+          <w:sz w:val="24"/>
+          <w:szCs w:val="24"/>
+        </w:rPr>
+      </w:pPr>
+    </w:p>
+    <w:p>
+      <w:pPr>
+        <w:rPr>
+          <w:rFonts w:asciiTheme="majorHAnsi" w:eastAsiaTheme="majorEastAsia" w:hAnsiTheme="majorHAnsi" w:cstheme="majorBidi"/>
+          <w:b/>
+          <w:bCs/>
+          <w:color w:val="365F91" w:themeColor="accent1" w:themeShade="BF"/>
+          <w:sz w:val="28"/>
+          <w:szCs w:val="28"/>
+        </w:rPr>
+      </w:pPr>
+      <w:r>
+        <w:br w:type="page"/>
+      </w:r>
+    </w:p>
+    <w:p>
+      <w:pPr>
+        <w:pStyle w:val="Heading1"/>
+      </w:pPr>
+      <w:bookmarkStart w:id="14" w:name="_Toc76155660"/>
+      <w:r>
+        <w:lastRenderedPageBreak/>
+        <w:t>References</w:t>
+      </w:r>
+      <w:bookmarkEnd w:id="14"/>
+    </w:p>
+    <w:p>
+      <w:pPr>
+        <w:pStyle w:val="Heading1"/>
+        <w:rPr>
+          <w:rFonts w:ascii="Calibri" w:hAnsi="Calibri" w:cs="Calibri"/>
+          <w:b w:val="0"/>
+          <w:color w:val="292929"/>
+          <w:spacing w:val="-3"/>
+          <w:sz w:val="24"/>
+          <w:szCs w:val="24"/>
+        </w:rPr>
+      </w:pPr>
+      <w:bookmarkStart w:id="15" w:name="_Toc76155661"/>
+      <w:r>
+        <w:rPr>
+          <w:rFonts w:ascii="Calibri" w:hAnsi="Calibri" w:cs="Calibri"/>
+          <w:b w:val="0"/>
+          <w:color w:val="292929"/>
+          <w:spacing w:val="-3"/>
+          <w:sz w:val="24"/>
+          <w:szCs w:val="24"/>
+        </w:rPr>
+        <w:t xml:space="preserve">Machine Learning with </w:t>
+      </w:r>
+      <w:proofErr w:type="spellStart"/>
+      <w:r>
+        <w:rPr>
+          <w:rFonts w:ascii="Calibri" w:hAnsi="Calibri" w:cs="Calibri"/>
+          <w:b w:val="0"/>
+          <w:color w:val="292929"/>
+          <w:spacing w:val="-3"/>
+          <w:sz w:val="24"/>
+          <w:szCs w:val="24"/>
+        </w:rPr>
+        <w:t>PySpark</w:t>
+      </w:r>
+      <w:proofErr w:type="spellEnd"/>
+      <w:r>
+        <w:rPr>
+          <w:rFonts w:ascii="Calibri" w:hAnsi="Calibri" w:cs="Calibri"/>
+          <w:b w:val="0"/>
+          <w:color w:val="292929"/>
+          <w:spacing w:val="-3"/>
+          <w:sz w:val="24"/>
+          <w:szCs w:val="24"/>
+        </w:rPr>
+        <w:t xml:space="preserve"> and </w:t>
+      </w:r>
+      <w:proofErr w:type="spellStart"/>
+      <w:r>
+        <w:rPr>
+          <w:rFonts w:ascii="Calibri" w:hAnsi="Calibri" w:cs="Calibri"/>
+          <w:b w:val="0"/>
+          <w:color w:val="292929"/>
+          <w:spacing w:val="-3"/>
+          <w:sz w:val="24"/>
+          <w:szCs w:val="24"/>
+        </w:rPr>
+        <w:t>MLlib</w:t>
+      </w:r>
+      <w:proofErr w:type="spellEnd"/>
+      <w:r>
+        <w:rPr>
+          <w:rFonts w:ascii="Calibri" w:hAnsi="Calibri" w:cs="Calibri"/>
+          <w:b w:val="0"/>
+          <w:color w:val="292929"/>
+          <w:spacing w:val="-3"/>
+          <w:sz w:val="24"/>
+          <w:szCs w:val="24"/>
+        </w:rPr>
+        <w:t xml:space="preserve"> — Solving a Binary Classification Problem</w:t>
+      </w:r>
+      <w:bookmarkEnd w:id="15"/>
+    </w:p>
+    <w:p>
+      <w:pPr>
+        <w:rPr>
+          <w:rFonts w:ascii="Calibri" w:hAnsi="Calibri" w:cs="Calibri"/>
+          <w:color w:val="292929"/>
+          <w:spacing w:val="-3"/>
+          <w:sz w:val="24"/>
+          <w:szCs w:val="24"/>
+        </w:rPr>
+      </w:pPr>
+      <w:hyperlink r:id="rId27" w:history="1">
+        <w:r>
+          <w:rPr>
+            <w:rStyle w:val="Hyperlink"/>
+            <w:rFonts w:ascii="Calibri" w:hAnsi="Calibri" w:cs="Calibri"/>
+            <w:spacing w:val="-3"/>
+            <w:sz w:val="24"/>
+            <w:szCs w:val="24"/>
+          </w:rPr>
+          <w:t>https://towardsdatascience.com/machine-learning-with-pyspark-and-mllib-solving-a-binary-classification-problem-96396065d2aa</w:t>
+        </w:r>
+      </w:hyperlink>
+    </w:p>
+    <w:p>
+      <w:pPr>
+        <w:pStyle w:val="Heading1"/>
+        <w:shd w:val="clear" w:color="auto" w:fill="FFFFFF"/>
+        <w:spacing w:before="75" w:after="75" w:line="288" w:lineRule="atLeast"/>
+        <w:ind w:right="750"/>
+        <w:rPr>
+          <w:rFonts w:ascii="Calibri" w:hAnsi="Calibri" w:cs="Calibri"/>
+          <w:b w:val="0"/>
+          <w:color w:val="333333"/>
+          <w:spacing w:val="-15"/>
+          <w:sz w:val="24"/>
+          <w:szCs w:val="24"/>
+        </w:rPr>
+      </w:pPr>
+      <w:bookmarkStart w:id="16" w:name="_Toc76155662"/>
+      <w:r>
+        <w:rPr>
+          <w:rFonts w:ascii="Calibri" w:hAnsi="Calibri" w:cs="Calibri"/>
+          <w:b w:val="0"/>
+          <w:color w:val="333333"/>
+          <w:spacing w:val="-15"/>
+          <w:sz w:val="24"/>
+          <w:szCs w:val="24"/>
+        </w:rPr>
+        <w:t xml:space="preserve">How to install </w:t>
+      </w:r>
+      <w:proofErr w:type="spellStart"/>
+      <w:r>
+        <w:rPr>
+          <w:rFonts w:ascii="Calibri" w:hAnsi="Calibri" w:cs="Calibri"/>
+          <w:b w:val="0"/>
+          <w:color w:val="333333"/>
+          <w:spacing w:val="-15"/>
+          <w:sz w:val="24"/>
+          <w:szCs w:val="24"/>
+        </w:rPr>
+        <w:t>PySpark</w:t>
+      </w:r>
+      <w:proofErr w:type="spellEnd"/>
+      <w:r>
+        <w:rPr>
+          <w:rFonts w:ascii="Calibri" w:hAnsi="Calibri" w:cs="Calibri"/>
+          <w:b w:val="0"/>
+          <w:color w:val="333333"/>
+          <w:spacing w:val="-15"/>
+          <w:sz w:val="24"/>
+          <w:szCs w:val="24"/>
+        </w:rPr>
+        <w:t xml:space="preserve"> and </w:t>
+      </w:r>
+      <w:proofErr w:type="spellStart"/>
+      <w:r>
+        <w:rPr>
+          <w:rFonts w:ascii="Calibri" w:hAnsi="Calibri" w:cs="Calibri"/>
+          <w:b w:val="0"/>
+          <w:color w:val="333333"/>
+          <w:spacing w:val="-15"/>
+          <w:sz w:val="24"/>
+          <w:szCs w:val="24"/>
+        </w:rPr>
+        <w:t>Jupyter</w:t>
+      </w:r>
+      <w:proofErr w:type="spellEnd"/>
+      <w:r>
+        <w:rPr>
+          <w:rFonts w:ascii="Calibri" w:hAnsi="Calibri" w:cs="Calibri"/>
+          <w:b w:val="0"/>
+          <w:color w:val="333333"/>
+          <w:spacing w:val="-15"/>
+          <w:sz w:val="24"/>
+          <w:szCs w:val="24"/>
+        </w:rPr>
+        <w:t xml:space="preserve"> Notebook in 3 Minutes</w:t>
+      </w:r>
+      <w:bookmarkEnd w:id="16"/>
+    </w:p>
+    <w:p>
+      <w:pPr>
+        <w:rPr>
+          <w:rFonts w:ascii="Calibri" w:hAnsi="Calibri" w:cs="Calibri"/>
+          <w:color w:val="292929"/>
+          <w:spacing w:val="-3"/>
+          <w:sz w:val="24"/>
+          <w:szCs w:val="24"/>
+        </w:rPr>
+      </w:pPr>
+      <w:hyperlink r:id="rId28" w:history="1">
+        <w:r>
+          <w:rPr>
+            <w:rStyle w:val="Hyperlink"/>
+            <w:rFonts w:ascii="Calibri" w:hAnsi="Calibri" w:cs="Calibri"/>
+            <w:spacing w:val="-3"/>
+            <w:sz w:val="24"/>
+            <w:szCs w:val="24"/>
+          </w:rPr>
+          <w:t>https://www.sicara.ai/blog/2017-05-02-get-started-pyspark-jupyter-notebook-3-minutes</w:t>
+        </w:r>
+      </w:hyperlink>
+    </w:p>
+    <w:p>
+      <w:pPr>
+        <w:rPr>
+          <w:rFonts w:ascii="Calibri" w:hAnsi="Calibri" w:cs="Calibri"/>
+          <w:color w:val="292929"/>
+          <w:spacing w:val="-3"/>
+          <w:sz w:val="24"/>
+          <w:szCs w:val="24"/>
+        </w:rPr>
+      </w:pPr>
+      <w:r>
+        <w:rPr>
+          <w:rFonts w:ascii="Calibri" w:hAnsi="Calibri" w:cs="Calibri"/>
+          <w:color w:val="292929"/>
+          <w:spacing w:val="-3"/>
+          <w:sz w:val="24"/>
+          <w:szCs w:val="24"/>
+        </w:rPr>
+        <w:t xml:space="preserve">How to set up Anaconda and </w:t>
+      </w:r>
+      <w:proofErr w:type="spellStart"/>
+      <w:r>
+        <w:rPr>
+          <w:rFonts w:ascii="Calibri" w:hAnsi="Calibri" w:cs="Calibri"/>
+          <w:color w:val="292929"/>
+          <w:spacing w:val="-3"/>
+          <w:sz w:val="24"/>
+          <w:szCs w:val="24"/>
+        </w:rPr>
+        <w:t>Jupyter</w:t>
+      </w:r>
+      <w:proofErr w:type="spellEnd"/>
+      <w:r>
+        <w:rPr>
+          <w:rFonts w:ascii="Calibri" w:hAnsi="Calibri" w:cs="Calibri"/>
+          <w:color w:val="292929"/>
+          <w:spacing w:val="-3"/>
+          <w:sz w:val="24"/>
+          <w:szCs w:val="24"/>
+        </w:rPr>
+        <w:t xml:space="preserve"> Notebook the right way</w:t>
+      </w:r>
+    </w:p>
+    <w:p>
+      <w:pPr>
+        <w:rPr>
+          <w:rFonts w:ascii="Calibri" w:hAnsi="Calibri" w:cs="Calibri"/>
+          <w:color w:val="292929"/>
+          <w:spacing w:val="-3"/>
+          <w:sz w:val="24"/>
+          <w:szCs w:val="24"/>
+        </w:rPr>
+      </w:pPr>
+      <w:hyperlink r:id="rId29" w:history="1">
+        <w:r>
+          <w:rPr>
+            <w:rStyle w:val="Hyperlink"/>
+            <w:rFonts w:ascii="Calibri" w:hAnsi="Calibri" w:cs="Calibri"/>
+            <w:spacing w:val="-3"/>
+            <w:sz w:val="24"/>
+            <w:szCs w:val="24"/>
+          </w:rPr>
+          <w:t>https://towardsdatascience.com/how-to-set-up-anaconda-and-jupyter-notebook-the-right-way-de3b7623ea4a</w:t>
+        </w:r>
+      </w:hyperlink>
+    </w:p>
+    <w:p>
+      <w:r>
+        <w:t>Step-by-step solution with f1-score as a metric</w:t>
+      </w:r>
+    </w:p>
+    <w:p>
+      <w:hyperlink r:id="rId30" w:history="1">
+        <w:r>
+          <w:rPr>
+            <w:rStyle w:val="Hyperlink"/>
+          </w:rPr>
+          <w:t>https://www.kaggle.com/devghiles/step-by-step-solution-with-f1-score-as-a-metric</w:t>
+        </w:r>
+      </w:hyperlink>
+    </w:p>
+    <w:p/>
+    <w:p>
+      <w:pPr>
+        <w:rPr>
+          <w:rFonts w:ascii="Calibri" w:hAnsi="Calibri" w:cs="Calibri"/>
+          <w:color w:val="292929"/>
+          <w:spacing w:val="-3"/>
+          <w:sz w:val="24"/>
+          <w:szCs w:val="24"/>
+        </w:rPr>
+      </w:pPr>
+    </w:p>
+    <w:p>
+      <w:pPr>
+        <w:rPr>
+          <w:rFonts w:ascii="Calibri" w:hAnsi="Calibri" w:cs="Calibri"/>
+          <w:color w:val="292929"/>
+          <w:spacing w:val="-3"/>
+          <w:sz w:val="24"/>
+          <w:szCs w:val="24"/>
+        </w:rPr>
+      </w:pPr>
+    </w:p>
+    <w:p>
+      <w:pPr>
+        <w:rPr>
+          <w:rFonts w:ascii="Calibri" w:hAnsi="Calibri" w:cs="Calibri"/>
+          <w:color w:val="292929"/>
+          <w:spacing w:val="-3"/>
+          <w:sz w:val="24"/>
+          <w:szCs w:val="24"/>
+        </w:rPr>
+      </w:pPr>
+    </w:p>
+    <w:p/>
+    <w:p>
+      <w:pPr>
+        <w:rPr>
+          <w:rFonts w:cstheme="minorHAnsi"/>
+          <w:sz w:val="24"/>
+          <w:szCs w:val="24"/>
+        </w:rPr>
+      </w:pPr>
     </w:p>
     <w:sectPr>
       <w:pgSz w:w="11906" w:h="16838"/>
@@ -5100,7 +6350,7 @@
 </file>
 
 <file path=customXml/itemProps1.xml><?xml version="1.0" encoding="utf-8"?>
-<ds:datastoreItem xmlns:ds="http://schemas.openxmlformats.org/officeDocument/2006/customXml" ds:itemID="{0D681B47-B4EB-4B56-AA02-F4EAFF4CDCC6}">
+<ds:datastoreItem xmlns:ds="http://schemas.openxmlformats.org/officeDocument/2006/customXml" ds:itemID="{15769339-5A04-4F03-9DF8-A3F11A259EB3}">
   <ds:schemaRefs>
     <ds:schemaRef ds:uri="http://schemas.openxmlformats.org/officeDocument/2006/bibliography"/>
   </ds:schemaRefs>

</xml_diff>